<commit_message>
Finish pages for I part
Finish I part
</commit_message>
<xml_diff>
--- a/I/A_Vocabulary_of_the_Shanghai_Dialect-images-56.docx
+++ b/I/A_Vocabulary_of_the_Shanghai_Dialect-images-56.docx
@@ -23,48 +23,119 @@
           <w:tcPr>
             <w:tcW w:w="8640" w:type="dxa"/>
           </w:tcPr>
-          <w:p/>
-        </w:tc>
-      </w:tr>
-      <w:tr>
-        <w:tc>
-          <w:tcPr>
-            <w:tcW w:w="8640" w:type="dxa"/>
-          </w:tcPr>
-          <w:p/>
-        </w:tc>
-      </w:tr>
-      <w:tr>
-        <w:tc>
-          <w:tcPr>
-            <w:tcW w:w="8640" w:type="dxa"/>
-          </w:tcPr>
-          <w:p/>
-        </w:tc>
-      </w:tr>
-      <w:tr>
-        <w:tc>
-          <w:tcPr>
-            <w:tcW w:w="8640" w:type="dxa"/>
-          </w:tcPr>
           <w:p>
-            <w:r>
-              <w:t>I, ‘</w:t>
+            <w:pPr>
+              <w:rPr>
+                <w:rFonts w:ascii="Times New Roman" w:eastAsia="SimSun" w:hAnsi="Times New Roman" w:cs="Times New Roman"/>
+                <w:sz w:val="24"/>
+                <w:szCs w:val="24"/>
+              </w:rPr>
+            </w:pPr>
+            <w:proofErr w:type="gramStart"/>
+            <w:r>
+              <w:rPr>
+                <w:rFonts w:ascii="Times New Roman" w:eastAsia="SimSun" w:hAnsi="Times New Roman" w:cs="Times New Roman"/>
+                <w:sz w:val="24"/>
+                <w:szCs w:val="24"/>
+              </w:rPr>
+              <w:t>I,</w:t>
+            </w:r>
+            <w:r>
+              <w:rPr>
+                <w:rFonts w:ascii="Times New Roman" w:eastAsia="SimSun" w:hAnsi="Times New Roman" w:cs="Times New Roman"/>
+                <w:sz w:val="24"/>
+                <w:szCs w:val="24"/>
+                <w:lang w:eastAsia="zh-CN"/>
+              </w:rPr>
+              <w:t>我</w:t>
+            </w:r>
+            <w:proofErr w:type="gramEnd"/>
+            <w:r>
+              <w:rPr>
+                <w:rFonts w:ascii="Times New Roman" w:eastAsia="SimSun" w:hAnsi="Times New Roman" w:cs="Times New Roman"/>
+                <w:sz w:val="24"/>
+                <w:szCs w:val="24"/>
+                <w:lang w:eastAsia="zh-CN"/>
+              </w:rPr>
+              <w:t>,</w:t>
+            </w:r>
+            <w:r>
+              <w:rPr>
+                <w:rFonts w:ascii="Times New Roman" w:eastAsia="SimSun" w:hAnsi="Times New Roman" w:cs="Times New Roman"/>
+                <w:sz w:val="24"/>
+                <w:szCs w:val="24"/>
+              </w:rPr>
+              <w:t xml:space="preserve"> ‘</w:t>
             </w:r>
             <w:proofErr w:type="spellStart"/>
             <w:r>
+              <w:rPr>
+                <w:rFonts w:ascii="Times New Roman" w:eastAsia="SimSun" w:hAnsi="Times New Roman" w:cs="Times New Roman"/>
+                <w:sz w:val="24"/>
+                <w:szCs w:val="24"/>
+              </w:rPr>
               <w:t>ngú</w:t>
             </w:r>
             <w:proofErr w:type="spellEnd"/>
             <w:r>
-              <w:t xml:space="preserve">, </w:t>
+              <w:rPr>
+                <w:rFonts w:ascii="Times New Roman" w:eastAsia="SimSun" w:hAnsi="Times New Roman" w:cs="Times New Roman"/>
+                <w:sz w:val="24"/>
+                <w:szCs w:val="24"/>
+              </w:rPr>
+              <w:t>,</w:t>
+            </w:r>
+            <w:r>
+              <w:rPr>
+                <w:rFonts w:ascii="Times New Roman" w:eastAsia="SimSun" w:hAnsi="Times New Roman" w:cs="Times New Roman"/>
+                <w:sz w:val="24"/>
+                <w:szCs w:val="24"/>
+                <w:lang w:eastAsia="zh-CN"/>
+              </w:rPr>
+              <w:t xml:space="preserve"> </w:t>
+            </w:r>
+            <w:r>
+              <w:rPr>
+                <w:rFonts w:ascii="Times New Roman" w:eastAsia="SimSun" w:hAnsi="Times New Roman" w:cs="Times New Roman"/>
+                <w:sz w:val="24"/>
+                <w:szCs w:val="24"/>
+                <w:lang w:eastAsia="zh-CN"/>
+              </w:rPr>
+              <w:t>吾</w:t>
+            </w:r>
+            <w:r>
+              <w:rPr>
+                <w:rFonts w:ascii="Times New Roman" w:eastAsia="SimSun" w:hAnsi="Times New Roman" w:cs="Times New Roman"/>
+                <w:sz w:val="24"/>
+                <w:szCs w:val="24"/>
+                <w:lang w:eastAsia="zh-CN"/>
+              </w:rPr>
+              <w:t>,</w:t>
+            </w:r>
+            <w:r>
+              <w:rPr>
+                <w:rFonts w:ascii="Times New Roman" w:eastAsia="SimSun" w:hAnsi="Times New Roman" w:cs="Times New Roman"/>
+                <w:sz w:val="24"/>
+                <w:szCs w:val="24"/>
+              </w:rPr>
+              <w:t xml:space="preserve"> </w:t>
             </w:r>
             <w:proofErr w:type="spellStart"/>
             <w:r>
+              <w:rPr>
+                <w:rFonts w:ascii="Times New Roman" w:eastAsia="SimSun" w:hAnsi="Times New Roman" w:cs="Times New Roman"/>
+                <w:sz w:val="24"/>
+                <w:szCs w:val="24"/>
+              </w:rPr>
               <w:t>ngú</w:t>
             </w:r>
             <w:proofErr w:type="spellEnd"/>
             <w:r>
+              <w:rPr>
+                <w:rFonts w:ascii="Times New Roman" w:eastAsia="SimSun" w:hAnsi="Times New Roman" w:cs="Times New Roman"/>
+                <w:sz w:val="24"/>
+                <w:szCs w:val="24"/>
+              </w:rPr>
               <w:t xml:space="preserve"> </w:t>
             </w:r>
           </w:p>
@@ -76,8 +147,46 @@
             <w:tcW w:w="8640" w:type="dxa"/>
           </w:tcPr>
           <w:p>
-            <w:r>
-              <w:t>Ice, vk ping.</w:t>
+            <w:pPr>
+              <w:rPr>
+                <w:rFonts w:ascii="Times New Roman" w:eastAsia="SimSun" w:hAnsi="Times New Roman" w:cs="Times New Roman"/>
+                <w:sz w:val="24"/>
+                <w:szCs w:val="24"/>
+              </w:rPr>
+            </w:pPr>
+            <w:r>
+              <w:rPr>
+                <w:rFonts w:ascii="Times New Roman" w:eastAsia="SimSun" w:hAnsi="Times New Roman" w:cs="Times New Roman"/>
+                <w:sz w:val="24"/>
+                <w:szCs w:val="24"/>
+              </w:rPr>
+              <w:t xml:space="preserve">Ice, </w:t>
+            </w:r>
+            <w:r>
+              <w:rPr>
+                <w:rFonts w:ascii="Times New Roman" w:eastAsia="SimSun" w:hAnsi="Times New Roman" w:cs="Times New Roman"/>
+                <w:sz w:val="24"/>
+                <w:szCs w:val="24"/>
+                <w:lang w:eastAsia="zh-CN"/>
+              </w:rPr>
+              <w:t>冰</w:t>
+            </w:r>
+            <w:r>
+              <w:rPr>
+                <w:rFonts w:ascii="Times New Roman" w:eastAsia="SimSun" w:hAnsi="Times New Roman" w:cs="Times New Roman"/>
+                <w:sz w:val="24"/>
+                <w:szCs w:val="24"/>
+                <w:lang w:eastAsia="zh-CN"/>
+              </w:rPr>
+              <w:t>,</w:t>
+            </w:r>
+            <w:r>
+              <w:rPr>
+                <w:rFonts w:ascii="Times New Roman" w:eastAsia="SimSun" w:hAnsi="Times New Roman" w:cs="Times New Roman"/>
+                <w:sz w:val="24"/>
+                <w:szCs w:val="24"/>
+              </w:rPr>
+              <w:t xml:space="preserve"> ping.</w:t>
             </w:r>
           </w:p>
         </w:tc>
@@ -88,8 +197,100 @@
             <w:tcW w:w="8640" w:type="dxa"/>
           </w:tcPr>
           <w:p>
-            <w:r>
-              <w:t>Icicle, J=1= vien doh.</w:t>
+            <w:pPr>
+              <w:rPr>
+                <w:rFonts w:ascii="Times New Roman" w:eastAsia="SimSun" w:hAnsi="Times New Roman" w:cs="Times New Roman"/>
+                <w:sz w:val="24"/>
+                <w:szCs w:val="24"/>
+              </w:rPr>
+            </w:pPr>
+            <w:r>
+              <w:rPr>
+                <w:rFonts w:ascii="Times New Roman" w:eastAsia="SimSun" w:hAnsi="Times New Roman" w:cs="Times New Roman"/>
+                <w:sz w:val="24"/>
+                <w:szCs w:val="24"/>
+              </w:rPr>
+              <w:t xml:space="preserve">Icicle, </w:t>
+            </w:r>
+            <w:proofErr w:type="spellStart"/>
+            <w:r>
+              <w:rPr>
+                <w:rFonts w:ascii="Times New Roman" w:eastAsia="SimSun" w:hAnsi="Times New Roman" w:cs="Times New Roman"/>
+                <w:sz w:val="24"/>
+                <w:szCs w:val="24"/>
+              </w:rPr>
+              <w:t>簷澤</w:t>
+            </w:r>
+            <w:proofErr w:type="spellEnd"/>
+            <w:r>
+              <w:rPr>
+                <w:rFonts w:ascii="Times New Roman" w:eastAsia="SimSun" w:hAnsi="Times New Roman" w:cs="Times New Roman"/>
+                <w:sz w:val="24"/>
+                <w:szCs w:val="24"/>
+                <w:lang w:eastAsia="zh-CN"/>
+              </w:rPr>
+              <w:t xml:space="preserve">, </w:t>
+            </w:r>
+            <w:proofErr w:type="spellStart"/>
+            <w:r>
+              <w:rPr>
+                <w:rFonts w:ascii="Times New Roman" w:eastAsia="SimSun" w:hAnsi="Times New Roman" w:cs="Times New Roman"/>
+                <w:sz w:val="24"/>
+                <w:szCs w:val="24"/>
+                <w:lang w:eastAsia="zh-CN"/>
+              </w:rPr>
+              <w:t>y</w:t>
+            </w:r>
+            <w:r>
+              <w:rPr>
+                <w:rFonts w:ascii="Times New Roman" w:eastAsia="SimSun" w:hAnsi="Times New Roman" w:cs="Times New Roman"/>
+                <w:sz w:val="24"/>
+                <w:szCs w:val="24"/>
+              </w:rPr>
+              <w:t>ien</w:t>
+            </w:r>
+            <w:proofErr w:type="spellEnd"/>
+            <w:r>
+              <w:rPr>
+                <w:rFonts w:ascii="Times New Roman" w:eastAsia="SimSun" w:hAnsi="Times New Roman" w:cs="Times New Roman"/>
+                <w:sz w:val="24"/>
+                <w:szCs w:val="24"/>
+              </w:rPr>
+              <w:t xml:space="preserve"> </w:t>
+            </w:r>
+            <w:proofErr w:type="spellStart"/>
+            <w:r>
+              <w:rPr>
+                <w:rFonts w:ascii="Times New Roman" w:eastAsia="SimSun" w:hAnsi="Times New Roman" w:cs="Times New Roman"/>
+                <w:sz w:val="24"/>
+                <w:szCs w:val="24"/>
+              </w:rPr>
+              <w:t>d</w:t>
+            </w:r>
+            <w:r>
+              <w:rPr>
+                <w:rFonts w:ascii="Times New Roman" w:eastAsia="SimSun" w:hAnsi="Times New Roman" w:cs="Times New Roman"/>
+                <w:sz w:val="24"/>
+                <w:szCs w:val="24"/>
+              </w:rPr>
+              <w:t>ó</w:t>
+            </w:r>
+            <w:r>
+              <w:rPr>
+                <w:rFonts w:ascii="Times New Roman" w:eastAsia="SimSun" w:hAnsi="Times New Roman" w:cs="Times New Roman"/>
+                <w:sz w:val="24"/>
+                <w:szCs w:val="24"/>
+              </w:rPr>
+              <w:t>h</w:t>
+            </w:r>
+            <w:proofErr w:type="spellEnd"/>
+            <w:r>
+              <w:rPr>
+                <w:rFonts w:ascii="Times New Roman" w:eastAsia="SimSun" w:hAnsi="Times New Roman" w:cs="Times New Roman"/>
+                <w:sz w:val="24"/>
+                <w:szCs w:val="24"/>
+              </w:rPr>
+              <w:t>.</w:t>
             </w:r>
           </w:p>
         </w:tc>
@@ -100,8 +301,232 @@
             <w:tcW w:w="8640" w:type="dxa"/>
           </w:tcPr>
           <w:p>
-            <w:r>
-              <w:t>Idea, en Hh i sz*. Flt kien, 238</w:t>
+            <w:pPr>
+              <w:rPr>
+                <w:rFonts w:ascii="Times New Roman" w:eastAsia="SimSun" w:hAnsi="Times New Roman" w:cs="Times New Roman"/>
+                <w:sz w:val="24"/>
+                <w:szCs w:val="24"/>
+              </w:rPr>
+            </w:pPr>
+            <w:r>
+              <w:rPr>
+                <w:rFonts w:ascii="Times New Roman" w:eastAsia="SimSun" w:hAnsi="Times New Roman" w:cs="Times New Roman"/>
+                <w:sz w:val="24"/>
+                <w:szCs w:val="24"/>
+              </w:rPr>
+              <w:t xml:space="preserve">Idea, </w:t>
+            </w:r>
+            <w:r>
+              <w:rPr>
+                <w:rFonts w:ascii="Times New Roman" w:eastAsia="SimSun" w:hAnsi="Times New Roman" w:cs="Times New Roman"/>
+                <w:sz w:val="24"/>
+                <w:szCs w:val="24"/>
+                <w:lang w:eastAsia="zh-CN"/>
+              </w:rPr>
+              <w:t>意思</w:t>
+            </w:r>
+            <w:r>
+              <w:rPr>
+                <w:rFonts w:ascii="Times New Roman" w:eastAsia="SimSun" w:hAnsi="Times New Roman" w:cs="Times New Roman"/>
+                <w:sz w:val="24"/>
+                <w:szCs w:val="24"/>
+                <w:lang w:eastAsia="zh-CN"/>
+              </w:rPr>
+              <w:t xml:space="preserve">, </w:t>
+            </w:r>
+            <w:r>
+              <w:rPr>
+                <w:rFonts w:ascii="Times New Roman" w:eastAsia="SimSun" w:hAnsi="Times New Roman" w:cs="Times New Roman"/>
+                <w:sz w:val="24"/>
+                <w:szCs w:val="24"/>
+              </w:rPr>
+              <w:t>í</w:t>
+            </w:r>
+            <w:r>
+              <w:rPr>
+                <w:rFonts w:ascii="Times New Roman" w:eastAsia="SimSun" w:hAnsi="Times New Roman" w:cs="Times New Roman"/>
+                <w:sz w:val="24"/>
+                <w:szCs w:val="24"/>
+                <w:lang w:eastAsia="zh-CN"/>
+              </w:rPr>
+              <w:t xml:space="preserve"> </w:t>
+            </w:r>
+            <w:proofErr w:type="spellStart"/>
+            <w:r>
+              <w:rPr>
+                <w:rFonts w:ascii="Times New Roman" w:eastAsia="SimSun" w:hAnsi="Times New Roman" w:cs="Times New Roman"/>
+                <w:sz w:val="24"/>
+                <w:szCs w:val="24"/>
+              </w:rPr>
+              <w:t>sz</w:t>
+            </w:r>
+            <w:proofErr w:type="spellEnd"/>
+            <w:proofErr w:type="gramStart"/>
+            <w:r>
+              <w:rPr>
+                <w:rFonts w:ascii="Times New Roman" w:eastAsia="SimSun" w:hAnsi="Times New Roman" w:cs="Times New Roman"/>
+                <w:sz w:val="24"/>
+                <w:szCs w:val="24"/>
+                <w:lang w:eastAsia="zh-CN"/>
+              </w:rPr>
+              <w:t xml:space="preserve">’, </w:t>
+            </w:r>
+            <w:r>
+              <w:rPr>
+                <w:rFonts w:ascii="Times New Roman" w:eastAsia="SimSun" w:hAnsi="Times New Roman" w:cs="Times New Roman"/>
+                <w:sz w:val="24"/>
+                <w:szCs w:val="24"/>
+                <w:lang w:eastAsia="zh-CN"/>
+              </w:rPr>
+              <w:t xml:space="preserve"> </w:t>
+            </w:r>
+            <w:r>
+              <w:rPr>
+                <w:rFonts w:ascii="Times New Roman" w:eastAsia="SimSun" w:hAnsi="Times New Roman" w:cs="Times New Roman"/>
+                <w:sz w:val="24"/>
+                <w:szCs w:val="24"/>
+                <w:lang w:eastAsia="zh-CN"/>
+              </w:rPr>
+              <w:t xml:space="preserve"> </w:t>
+            </w:r>
+            <w:proofErr w:type="gramEnd"/>
+            <w:r>
+              <w:rPr>
+                <w:rFonts w:ascii="Times New Roman" w:eastAsia="SimSun" w:hAnsi="Times New Roman" w:cs="Times New Roman"/>
+                <w:sz w:val="24"/>
+                <w:szCs w:val="24"/>
+                <w:lang w:eastAsia="zh-CN"/>
+              </w:rPr>
+              <w:t>意見</w:t>
+            </w:r>
+            <w:r>
+              <w:rPr>
+                <w:rFonts w:ascii="Times New Roman" w:eastAsia="SimSun" w:hAnsi="Times New Roman" w:cs="Times New Roman"/>
+                <w:sz w:val="24"/>
+                <w:szCs w:val="24"/>
+                <w:lang w:eastAsia="zh-CN"/>
+              </w:rPr>
+              <w:t>,</w:t>
+            </w:r>
+            <w:r>
+              <w:rPr>
+                <w:rFonts w:ascii="Times New Roman" w:eastAsia="SimSun" w:hAnsi="Times New Roman" w:cs="Times New Roman"/>
+                <w:sz w:val="24"/>
+                <w:szCs w:val="24"/>
+                <w:lang w:eastAsia="zh-CN"/>
+              </w:rPr>
+              <w:t xml:space="preserve">í </w:t>
+            </w:r>
+            <w:r>
+              <w:rPr>
+                <w:rFonts w:ascii="Times New Roman" w:eastAsia="SimSun" w:hAnsi="Times New Roman" w:cs="Times New Roman"/>
+                <w:sz w:val="24"/>
+                <w:szCs w:val="24"/>
+              </w:rPr>
+              <w:t xml:space="preserve"> </w:t>
+            </w:r>
+            <w:proofErr w:type="spellStart"/>
+            <w:r>
+              <w:rPr>
+                <w:rFonts w:ascii="Times New Roman" w:eastAsia="SimSun" w:hAnsi="Times New Roman" w:cs="Times New Roman"/>
+                <w:sz w:val="24"/>
+                <w:szCs w:val="24"/>
+              </w:rPr>
+              <w:t>kien</w:t>
+            </w:r>
+            <w:proofErr w:type="spellEnd"/>
+            <w:r>
+              <w:rPr>
+                <w:rFonts w:ascii="Times New Roman" w:eastAsia="SimSun" w:hAnsi="Times New Roman" w:cs="Times New Roman"/>
+                <w:sz w:val="24"/>
+                <w:szCs w:val="24"/>
+                <w:lang w:eastAsia="zh-CN"/>
+              </w:rPr>
+              <w:t>’</w:t>
+            </w:r>
+            <w:r>
+              <w:rPr>
+                <w:rFonts w:ascii="Times New Roman" w:eastAsia="SimSun" w:hAnsi="Times New Roman" w:cs="Times New Roman"/>
+                <w:sz w:val="24"/>
+                <w:szCs w:val="24"/>
+              </w:rPr>
+              <w:t xml:space="preserve">, </w:t>
+            </w:r>
+            <w:r>
+              <w:rPr>
+                <w:rFonts w:ascii="Times New Roman" w:eastAsia="SimSun" w:hAnsi="Times New Roman" w:cs="Times New Roman"/>
+                <w:sz w:val="24"/>
+                <w:szCs w:val="24"/>
+                <w:lang w:eastAsia="zh-CN"/>
+              </w:rPr>
+              <w:t xml:space="preserve"> </w:t>
+            </w:r>
+            <w:r>
+              <w:rPr>
+                <w:rFonts w:ascii="Times New Roman" w:eastAsia="SimSun" w:hAnsi="Times New Roman" w:cs="Times New Roman"/>
+                <w:sz w:val="24"/>
+                <w:szCs w:val="24"/>
+                <w:lang w:eastAsia="zh-CN"/>
+              </w:rPr>
+              <w:t>念</w:t>
+            </w:r>
+            <w:r>
+              <w:rPr>
+                <w:rFonts w:ascii="Times New Roman" w:eastAsia="SimSun" w:hAnsi="Times New Roman" w:cs="Times New Roman"/>
+                <w:sz w:val="24"/>
+                <w:szCs w:val="24"/>
+                <w:lang w:eastAsia="zh-CN"/>
+              </w:rPr>
+              <w:t>頭</w:t>
+            </w:r>
+            <w:r>
+              <w:rPr>
+                <w:rFonts w:ascii="Times New Roman" w:eastAsia="SimSun" w:hAnsi="Times New Roman" w:cs="Times New Roman"/>
+                <w:sz w:val="24"/>
+                <w:szCs w:val="24"/>
+                <w:lang w:eastAsia="zh-CN"/>
+              </w:rPr>
+              <w:t xml:space="preserve">, </w:t>
+            </w:r>
+            <w:proofErr w:type="spellStart"/>
+            <w:r>
+              <w:rPr>
+                <w:rFonts w:ascii="Times New Roman" w:eastAsia="SimSun" w:hAnsi="Times New Roman" w:cs="Times New Roman"/>
+                <w:sz w:val="24"/>
+                <w:szCs w:val="24"/>
+                <w:lang w:eastAsia="zh-CN"/>
+              </w:rPr>
+              <w:t>nian</w:t>
+            </w:r>
+            <w:proofErr w:type="spellEnd"/>
+            <w:r>
+              <w:rPr>
+                <w:rFonts w:ascii="Times New Roman" w:eastAsia="SimSun" w:hAnsi="Times New Roman" w:cs="Times New Roman"/>
+                <w:sz w:val="24"/>
+                <w:szCs w:val="24"/>
+                <w:lang w:eastAsia="zh-CN"/>
+              </w:rPr>
+              <w:t xml:space="preserve">’ </w:t>
+            </w:r>
+            <w:proofErr w:type="spellStart"/>
+            <w:r>
+              <w:rPr>
+                <w:rFonts w:ascii="Times New Roman" w:eastAsia="SimSun" w:hAnsi="Times New Roman" w:cs="Times New Roman"/>
+                <w:sz w:val="24"/>
+                <w:szCs w:val="24"/>
+                <w:lang w:eastAsia="zh-CN"/>
+              </w:rPr>
+              <w:t>deu</w:t>
+            </w:r>
+            <w:proofErr w:type="spellEnd"/>
+            <w:r>
+              <w:rPr>
+                <w:rFonts w:ascii="Times New Roman" w:eastAsia="SimSun" w:hAnsi="Times New Roman" w:cs="Times New Roman"/>
+                <w:sz w:val="24"/>
+                <w:szCs w:val="24"/>
+                <w:lang w:eastAsia="zh-CN"/>
+              </w:rPr>
+              <w:t xml:space="preserve">. </w:t>
             </w:r>
           </w:p>
         </w:tc>
@@ -112,8 +537,216 @@
             <w:tcW w:w="8640" w:type="dxa"/>
           </w:tcPr>
           <w:p>
-            <w:r>
-              <w:t>Identical, Pe ih yang’, (person [a]</w:t>
+            <w:pPr>
+              <w:rPr>
+                <w:rFonts w:ascii="Times New Roman" w:eastAsia="SimSun" w:hAnsi="Times New Roman" w:cs="Times New Roman"/>
+                <w:sz w:val="24"/>
+                <w:szCs w:val="24"/>
+                <w:lang w:eastAsia="zh-CN"/>
+              </w:rPr>
+            </w:pPr>
+            <w:r>
+              <w:rPr>
+                <w:rFonts w:ascii="Times New Roman" w:eastAsia="SimSun" w:hAnsi="Times New Roman" w:cs="Times New Roman"/>
+                <w:sz w:val="24"/>
+                <w:szCs w:val="24"/>
+              </w:rPr>
+              <w:t xml:space="preserve">Identical, </w:t>
+            </w:r>
+            <w:r>
+              <w:rPr>
+                <w:rFonts w:ascii="Times New Roman" w:eastAsia="SimSun" w:hAnsi="Times New Roman" w:cs="Times New Roman"/>
+                <w:sz w:val="24"/>
+                <w:szCs w:val="24"/>
+                <w:lang w:eastAsia="zh-CN"/>
+              </w:rPr>
+              <w:t>一</w:t>
+            </w:r>
+            <w:r>
+              <w:rPr>
+                <w:rFonts w:ascii="Times New Roman" w:eastAsia="SimSun" w:hAnsi="Times New Roman" w:cs="Times New Roman"/>
+                <w:sz w:val="24"/>
+                <w:szCs w:val="24"/>
+              </w:rPr>
+              <w:t>樣</w:t>
+            </w:r>
+            <w:r>
+              <w:rPr>
+                <w:rFonts w:ascii="Times New Roman" w:eastAsia="SimSun" w:hAnsi="Times New Roman" w:cs="Times New Roman"/>
+                <w:sz w:val="24"/>
+                <w:szCs w:val="24"/>
+                <w:lang w:eastAsia="zh-CN"/>
+              </w:rPr>
+              <w:t>,</w:t>
+            </w:r>
+            <w:r>
+              <w:rPr>
+                <w:rFonts w:ascii="Times New Roman" w:eastAsia="SimSun" w:hAnsi="Times New Roman" w:cs="Times New Roman"/>
+                <w:sz w:val="24"/>
+                <w:szCs w:val="24"/>
+              </w:rPr>
+              <w:t xml:space="preserve"> </w:t>
+            </w:r>
+            <w:proofErr w:type="spellStart"/>
+            <w:r>
+              <w:rPr>
+                <w:rFonts w:ascii="Times New Roman" w:eastAsia="SimSun" w:hAnsi="Times New Roman" w:cs="Times New Roman"/>
+                <w:sz w:val="24"/>
+                <w:szCs w:val="24"/>
+              </w:rPr>
+              <w:t>ih</w:t>
+            </w:r>
+            <w:proofErr w:type="spellEnd"/>
+            <w:r>
+              <w:rPr>
+                <w:rFonts w:ascii="Times New Roman" w:eastAsia="SimSun" w:hAnsi="Times New Roman" w:cs="Times New Roman"/>
+                <w:sz w:val="24"/>
+                <w:szCs w:val="24"/>
+              </w:rPr>
+              <w:t xml:space="preserve"> yang’, (person</w:t>
+            </w:r>
+            <w:r>
+              <w:rPr>
+                <w:rFonts w:ascii="Times New Roman" w:eastAsia="SimSun" w:hAnsi="Times New Roman" w:cs="Times New Roman"/>
+                <w:sz w:val="24"/>
+                <w:szCs w:val="24"/>
+                <w:lang w:eastAsia="zh-CN"/>
+              </w:rPr>
+              <w:t>)</w:t>
+            </w:r>
+            <w:r>
+              <w:rPr>
+                <w:rFonts w:ascii="Times New Roman" w:eastAsia="SimSun" w:hAnsi="Times New Roman" w:cs="Times New Roman"/>
+                <w:sz w:val="24"/>
+                <w:szCs w:val="24"/>
+                <w:lang w:eastAsia="zh-CN"/>
+              </w:rPr>
+              <w:t xml:space="preserve"> </w:t>
+            </w:r>
+            <w:r>
+              <w:rPr>
+                <w:rFonts w:ascii="Times New Roman" w:eastAsia="SimSun" w:hAnsi="Times New Roman" w:cs="Times New Roman"/>
+                <w:sz w:val="24"/>
+                <w:szCs w:val="24"/>
+                <w:lang w:eastAsia="zh-CN"/>
+              </w:rPr>
+              <w:t>同一</w:t>
+            </w:r>
+            <w:r>
+              <w:rPr>
+                <w:rFonts w:ascii="Times New Roman" w:eastAsia="SimSun" w:hAnsi="Times New Roman" w:cs="Times New Roman"/>
+                <w:sz w:val="24"/>
+                <w:szCs w:val="24"/>
+                <w:lang w:eastAsia="zh-CN"/>
+              </w:rPr>
+              <w:t>個</w:t>
+            </w:r>
+            <w:r>
+              <w:rPr>
+                <w:rFonts w:ascii="Times New Roman" w:eastAsia="SimSun" w:hAnsi="Times New Roman" w:cs="Times New Roman"/>
+                <w:sz w:val="24"/>
+                <w:szCs w:val="24"/>
+                <w:lang w:eastAsia="zh-CN"/>
+              </w:rPr>
+              <w:t>人</w:t>
+            </w:r>
+            <w:r>
+              <w:rPr>
+                <w:rFonts w:ascii="Times New Roman" w:eastAsia="SimSun" w:hAnsi="Times New Roman" w:cs="Times New Roman"/>
+                <w:sz w:val="24"/>
+                <w:szCs w:val="24"/>
+                <w:lang w:eastAsia="zh-CN"/>
+              </w:rPr>
+              <w:t>,</w:t>
+            </w:r>
+            <w:r>
+              <w:rPr>
+                <w:rFonts w:ascii="Times New Roman" w:eastAsia="SimSun" w:hAnsi="Times New Roman" w:cs="Times New Roman"/>
+                <w:sz w:val="24"/>
+                <w:szCs w:val="24"/>
+                <w:lang w:eastAsia="zh-CN"/>
+              </w:rPr>
+              <w:t xml:space="preserve"> </w:t>
+            </w:r>
+            <w:proofErr w:type="spellStart"/>
+            <w:r>
+              <w:rPr>
+                <w:rFonts w:ascii="Times New Roman" w:eastAsia="SimSun" w:hAnsi="Times New Roman" w:cs="Times New Roman"/>
+                <w:sz w:val="24"/>
+                <w:szCs w:val="24"/>
+                <w:lang w:eastAsia="zh-CN"/>
+              </w:rPr>
+              <w:t>dúng</w:t>
+            </w:r>
+            <w:proofErr w:type="spellEnd"/>
+            <w:r>
+              <w:rPr>
+                <w:rFonts w:ascii="Times New Roman" w:eastAsia="SimSun" w:hAnsi="Times New Roman" w:cs="Times New Roman"/>
+                <w:sz w:val="24"/>
+                <w:szCs w:val="24"/>
+                <w:lang w:eastAsia="zh-CN"/>
+              </w:rPr>
+              <w:t xml:space="preserve"> </w:t>
+            </w:r>
+            <w:proofErr w:type="spellStart"/>
+            <w:r>
+              <w:rPr>
+                <w:rFonts w:ascii="Times New Roman" w:eastAsia="SimSun" w:hAnsi="Times New Roman" w:cs="Times New Roman"/>
+                <w:sz w:val="24"/>
+                <w:szCs w:val="24"/>
+                <w:lang w:eastAsia="zh-CN"/>
+              </w:rPr>
+              <w:t>ih</w:t>
+            </w:r>
+            <w:proofErr w:type="spellEnd"/>
+            <w:r>
+              <w:rPr>
+                <w:rFonts w:ascii="Times New Roman" w:eastAsia="SimSun" w:hAnsi="Times New Roman" w:cs="Times New Roman"/>
+                <w:sz w:val="24"/>
+                <w:szCs w:val="24"/>
+                <w:lang w:eastAsia="zh-CN"/>
+              </w:rPr>
+              <w:t xml:space="preserve"> </w:t>
+            </w:r>
+            <w:proofErr w:type="spellStart"/>
+            <w:r>
+              <w:rPr>
+                <w:rFonts w:ascii="Times New Roman" w:eastAsia="SimSun" w:hAnsi="Times New Roman" w:cs="Times New Roman"/>
+                <w:sz w:val="24"/>
+                <w:szCs w:val="24"/>
+                <w:lang w:eastAsia="zh-CN"/>
+              </w:rPr>
+              <w:t>kú</w:t>
+            </w:r>
+            <w:proofErr w:type="spellEnd"/>
+            <w:r>
+              <w:rPr>
+                <w:rFonts w:ascii="Times New Roman" w:eastAsia="SimSun" w:hAnsi="Times New Roman" w:cs="Times New Roman"/>
+                <w:sz w:val="24"/>
+                <w:szCs w:val="24"/>
+                <w:lang w:eastAsia="zh-CN"/>
+              </w:rPr>
+              <w:t xml:space="preserve"> </w:t>
+            </w:r>
+            <w:proofErr w:type="spellStart"/>
+            <w:r>
+              <w:rPr>
+                <w:rFonts w:ascii="Times New Roman" w:eastAsia="SimSun" w:hAnsi="Times New Roman" w:cs="Times New Roman"/>
+                <w:sz w:val="24"/>
+                <w:szCs w:val="24"/>
+                <w:lang w:eastAsia="zh-CN"/>
+              </w:rPr>
+              <w:t>niun</w:t>
+            </w:r>
+            <w:proofErr w:type="spellEnd"/>
+            <w:r>
+              <w:rPr>
+                <w:rFonts w:ascii="Times New Roman" w:eastAsia="SimSun" w:hAnsi="Times New Roman" w:cs="Times New Roman"/>
+                <w:sz w:val="24"/>
+                <w:szCs w:val="24"/>
+                <w:lang w:eastAsia="zh-CN"/>
+              </w:rPr>
+              <w:t xml:space="preserve">. </w:t>
             </w:r>
           </w:p>
         </w:tc>
@@ -124,8 +757,135 @@
             <w:tcW w:w="8640" w:type="dxa"/>
           </w:tcPr>
           <w:p>
-            <w:r>
-              <w:t>Idiot, ae TA na bun‘ kG‘ niun.</w:t>
+            <w:pPr>
+              <w:rPr>
+                <w:rFonts w:ascii="Times New Roman" w:eastAsia="SimSun" w:hAnsi="Times New Roman" w:cs="Times New Roman"/>
+                <w:sz w:val="24"/>
+                <w:szCs w:val="24"/>
+              </w:rPr>
+            </w:pPr>
+            <w:r>
+              <w:rPr>
+                <w:rFonts w:ascii="Times New Roman" w:eastAsia="SimSun" w:hAnsi="Times New Roman" w:cs="Times New Roman"/>
+                <w:sz w:val="24"/>
+                <w:szCs w:val="24"/>
+              </w:rPr>
+              <w:t xml:space="preserve">Idiot, </w:t>
+            </w:r>
+            <w:r>
+              <w:rPr>
+                <w:rFonts w:ascii="Times New Roman" w:eastAsia="SimSun" w:hAnsi="Times New Roman" w:cs="Times New Roman"/>
+                <w:sz w:val="24"/>
+                <w:szCs w:val="24"/>
+                <w:lang w:eastAsia="zh-CN"/>
+              </w:rPr>
+              <w:t>愚笨</w:t>
+            </w:r>
+            <w:r>
+              <w:rPr>
+                <w:rFonts w:ascii="Times New Roman" w:eastAsia="SimSun" w:hAnsi="Times New Roman" w:cs="Times New Roman"/>
+                <w:sz w:val="24"/>
+                <w:szCs w:val="24"/>
+              </w:rPr>
+              <w:t>個</w:t>
+            </w:r>
+            <w:r>
+              <w:rPr>
+                <w:rFonts w:ascii="Times New Roman" w:eastAsia="SimSun" w:hAnsi="Times New Roman" w:cs="Times New Roman"/>
+                <w:sz w:val="24"/>
+                <w:szCs w:val="24"/>
+                <w:lang w:eastAsia="zh-CN"/>
+              </w:rPr>
+              <w:t>人</w:t>
+            </w:r>
+            <w:r>
+              <w:rPr>
+                <w:rFonts w:ascii="Times New Roman" w:eastAsia="SimSun" w:hAnsi="Times New Roman" w:cs="Times New Roman"/>
+                <w:sz w:val="24"/>
+                <w:szCs w:val="24"/>
+                <w:lang w:eastAsia="zh-CN"/>
+              </w:rPr>
+              <w:t xml:space="preserve">, </w:t>
+            </w:r>
+            <w:r>
+              <w:rPr>
+                <w:rFonts w:ascii="Times New Roman" w:eastAsia="SimSun" w:hAnsi="Times New Roman" w:cs="Times New Roman"/>
+                <w:sz w:val="24"/>
+                <w:szCs w:val="24"/>
+              </w:rPr>
+              <w:t>n</w:t>
+            </w:r>
+            <w:r>
+              <w:rPr>
+                <w:rFonts w:ascii="Times New Roman" w:eastAsia="SimSun" w:hAnsi="Times New Roman" w:cs="Times New Roman"/>
+                <w:sz w:val="24"/>
+                <w:szCs w:val="24"/>
+                <w:lang w:eastAsia="zh-CN"/>
+              </w:rPr>
+              <w:t>ü</w:t>
+            </w:r>
+            <w:r>
+              <w:rPr>
+                <w:rFonts w:ascii="Times New Roman" w:eastAsia="SimSun" w:hAnsi="Times New Roman" w:cs="Times New Roman"/>
+                <w:sz w:val="24"/>
+                <w:szCs w:val="24"/>
+              </w:rPr>
+              <w:t xml:space="preserve"> </w:t>
+            </w:r>
+            <w:proofErr w:type="gramStart"/>
+            <w:r>
+              <w:rPr>
+                <w:rFonts w:ascii="Times New Roman" w:eastAsia="SimSun" w:hAnsi="Times New Roman" w:cs="Times New Roman"/>
+                <w:sz w:val="24"/>
+                <w:szCs w:val="24"/>
+              </w:rPr>
+              <w:t xml:space="preserve">bun‘ </w:t>
+            </w:r>
+            <w:proofErr w:type="spellStart"/>
+            <w:r>
+              <w:rPr>
+                <w:rFonts w:ascii="Times New Roman" w:eastAsia="SimSun" w:hAnsi="Times New Roman" w:cs="Times New Roman"/>
+                <w:sz w:val="24"/>
+                <w:szCs w:val="24"/>
+              </w:rPr>
+              <w:t>k</w:t>
+            </w:r>
+            <w:r>
+              <w:rPr>
+                <w:rFonts w:ascii="Times New Roman" w:eastAsia="SimSun" w:hAnsi="Times New Roman" w:cs="Times New Roman"/>
+                <w:sz w:val="24"/>
+                <w:szCs w:val="24"/>
+              </w:rPr>
+              <w:t>ú</w:t>
+            </w:r>
+            <w:proofErr w:type="spellEnd"/>
+            <w:proofErr w:type="gramEnd"/>
+            <w:r>
+              <w:rPr>
+                <w:rFonts w:ascii="Times New Roman" w:eastAsia="SimSun" w:hAnsi="Times New Roman" w:cs="Times New Roman"/>
+                <w:sz w:val="24"/>
+                <w:szCs w:val="24"/>
+                <w:lang w:eastAsia="zh-CN"/>
+              </w:rPr>
+              <w:t xml:space="preserve">’ </w:t>
+            </w:r>
+            <w:proofErr w:type="spellStart"/>
+            <w:r>
+              <w:rPr>
+                <w:rFonts w:ascii="Times New Roman" w:eastAsia="SimSun" w:hAnsi="Times New Roman" w:cs="Times New Roman"/>
+                <w:sz w:val="24"/>
+                <w:szCs w:val="24"/>
+              </w:rPr>
+              <w:t>niun</w:t>
+            </w:r>
+            <w:proofErr w:type="spellEnd"/>
+            <w:r>
+              <w:rPr>
+                <w:rFonts w:ascii="Times New Roman" w:eastAsia="SimSun" w:hAnsi="Times New Roman" w:cs="Times New Roman"/>
+                <w:sz w:val="24"/>
+                <w:szCs w:val="24"/>
+              </w:rPr>
+              <w:t>.</w:t>
             </w:r>
           </w:p>
         </w:tc>
@@ -136,8 +896,190 @@
             <w:tcW w:w="8640" w:type="dxa"/>
           </w:tcPr>
           <w:p>
-            <w:r>
-              <w:t>Idle, eI han, 4 Be kNing han, ihe)</w:t>
+            <w:pPr>
+              <w:rPr>
+                <w:rFonts w:ascii="Times New Roman" w:eastAsia="SimSun" w:hAnsi="Times New Roman" w:cs="Times New Roman"/>
+                <w:sz w:val="24"/>
+                <w:szCs w:val="24"/>
+              </w:rPr>
+            </w:pPr>
+            <w:proofErr w:type="gramStart"/>
+            <w:r>
+              <w:rPr>
+                <w:rFonts w:ascii="Times New Roman" w:eastAsia="SimSun" w:hAnsi="Times New Roman" w:cs="Times New Roman"/>
+                <w:sz w:val="24"/>
+                <w:szCs w:val="24"/>
+              </w:rPr>
+              <w:t xml:space="preserve">Idle,  </w:t>
+            </w:r>
+            <w:r>
+              <w:rPr>
+                <w:rFonts w:ascii="Times New Roman" w:eastAsia="SimSun" w:hAnsi="Times New Roman" w:cs="Times New Roman"/>
+                <w:sz w:val="24"/>
+                <w:szCs w:val="24"/>
+              </w:rPr>
+              <w:t>閒</w:t>
+            </w:r>
+            <w:proofErr w:type="gramEnd"/>
+            <w:r>
+              <w:rPr>
+                <w:rFonts w:ascii="Times New Roman" w:eastAsia="SimSun" w:hAnsi="Times New Roman" w:cs="Times New Roman"/>
+                <w:sz w:val="24"/>
+                <w:szCs w:val="24"/>
+                <w:lang w:eastAsia="zh-CN"/>
+              </w:rPr>
+              <w:t xml:space="preserve">, </w:t>
+            </w:r>
+            <w:proofErr w:type="spellStart"/>
+            <w:r>
+              <w:rPr>
+                <w:rFonts w:ascii="Times New Roman" w:eastAsia="SimSun" w:hAnsi="Times New Roman" w:cs="Times New Roman"/>
+                <w:sz w:val="24"/>
+                <w:szCs w:val="24"/>
+              </w:rPr>
+              <w:t>han</w:t>
+            </w:r>
+            <w:proofErr w:type="spellEnd"/>
+            <w:r>
+              <w:rPr>
+                <w:rFonts w:ascii="Times New Roman" w:eastAsia="SimSun" w:hAnsi="Times New Roman" w:cs="Times New Roman"/>
+                <w:sz w:val="24"/>
+                <w:szCs w:val="24"/>
+              </w:rPr>
+              <w:t xml:space="preserve">, </w:t>
+            </w:r>
+            <w:r>
+              <w:rPr>
+                <w:rFonts w:ascii="Times New Roman" w:eastAsia="SimSun" w:hAnsi="Times New Roman" w:cs="Times New Roman"/>
+                <w:sz w:val="24"/>
+                <w:szCs w:val="24"/>
+              </w:rPr>
+              <w:t>閒空</w:t>
+            </w:r>
+            <w:r>
+              <w:rPr>
+                <w:rFonts w:ascii="Times New Roman" w:eastAsia="SimSun" w:hAnsi="Times New Roman" w:cs="Times New Roman"/>
+                <w:sz w:val="24"/>
+                <w:szCs w:val="24"/>
+                <w:lang w:eastAsia="zh-CN"/>
+              </w:rPr>
+              <w:t>,</w:t>
+            </w:r>
+            <w:r>
+              <w:rPr>
+                <w:rFonts w:ascii="Times New Roman" w:eastAsia="SimSun" w:hAnsi="Times New Roman" w:cs="Times New Roman"/>
+                <w:sz w:val="24"/>
+                <w:szCs w:val="24"/>
+                <w:lang w:eastAsia="zh-CN"/>
+              </w:rPr>
+              <w:t xml:space="preserve"> k</w:t>
+            </w:r>
+            <w:proofErr w:type="spellStart"/>
+            <w:r>
+              <w:rPr>
+                <w:rFonts w:ascii="Times New Roman" w:eastAsia="SimSun" w:hAnsi="Times New Roman" w:cs="Times New Roman"/>
+                <w:sz w:val="24"/>
+                <w:szCs w:val="24"/>
+                <w:lang w:eastAsia="zh-CN"/>
+              </w:rPr>
+              <w:t>’úng</w:t>
+            </w:r>
+            <w:proofErr w:type="spellEnd"/>
+            <w:r>
+              <w:rPr>
+                <w:rFonts w:ascii="Times New Roman" w:eastAsia="SimSun" w:hAnsi="Times New Roman" w:cs="Times New Roman"/>
+                <w:sz w:val="24"/>
+                <w:szCs w:val="24"/>
+                <w:lang w:eastAsia="zh-CN"/>
+              </w:rPr>
+              <w:t xml:space="preserve"> </w:t>
+            </w:r>
+            <w:proofErr w:type="spellStart"/>
+            <w:r>
+              <w:rPr>
+                <w:rFonts w:ascii="Times New Roman" w:eastAsia="SimSun" w:hAnsi="Times New Roman" w:cs="Times New Roman"/>
+                <w:sz w:val="24"/>
+                <w:szCs w:val="24"/>
+                <w:lang w:eastAsia="zh-CN"/>
+              </w:rPr>
+              <w:t>han</w:t>
+            </w:r>
+            <w:proofErr w:type="spellEnd"/>
+            <w:r>
+              <w:rPr>
+                <w:rFonts w:ascii="Times New Roman" w:eastAsia="SimSun" w:hAnsi="Times New Roman" w:cs="Times New Roman"/>
+                <w:sz w:val="24"/>
+                <w:szCs w:val="24"/>
+                <w:lang w:eastAsia="zh-CN"/>
+              </w:rPr>
+              <w:t xml:space="preserve">, </w:t>
+            </w:r>
+            <w:r>
+              <w:rPr>
+                <w:rFonts w:ascii="Times New Roman" w:eastAsia="SimSun" w:hAnsi="Times New Roman" w:cs="Times New Roman"/>
+                <w:sz w:val="24"/>
+                <w:szCs w:val="24"/>
+                <w:lang w:eastAsia="zh-CN"/>
+              </w:rPr>
+              <w:t>懶惰</w:t>
+            </w:r>
+            <w:r>
+              <w:rPr>
+                <w:rFonts w:ascii="Times New Roman" w:eastAsia="SimSun" w:hAnsi="Times New Roman" w:cs="Times New Roman"/>
+                <w:sz w:val="24"/>
+                <w:szCs w:val="24"/>
+                <w:lang w:eastAsia="zh-CN"/>
+              </w:rPr>
+              <w:t xml:space="preserve">, </w:t>
+            </w:r>
+            <w:r>
+              <w:rPr>
+                <w:rFonts w:ascii="Times New Roman" w:eastAsia="SimSun" w:hAnsi="Times New Roman" w:cs="Times New Roman"/>
+                <w:sz w:val="24"/>
+                <w:szCs w:val="24"/>
+                <w:lang w:eastAsia="zh-CN"/>
+              </w:rPr>
+              <w:t>‘</w:t>
+            </w:r>
+            <w:proofErr w:type="spellStart"/>
+            <w:r>
+              <w:rPr>
+                <w:rFonts w:ascii="Times New Roman" w:eastAsia="SimSun" w:hAnsi="Times New Roman" w:cs="Times New Roman"/>
+                <w:sz w:val="24"/>
+                <w:szCs w:val="24"/>
+                <w:lang w:eastAsia="zh-CN"/>
+              </w:rPr>
+              <w:t>lan</w:t>
+            </w:r>
+            <w:proofErr w:type="spellEnd"/>
+            <w:r>
+              <w:rPr>
+                <w:rFonts w:ascii="Times New Roman" w:eastAsia="SimSun" w:hAnsi="Times New Roman" w:cs="Times New Roman"/>
+                <w:sz w:val="24"/>
+                <w:szCs w:val="24"/>
+                <w:lang w:eastAsia="zh-CN"/>
+              </w:rPr>
+              <w:t xml:space="preserve"> </w:t>
+            </w:r>
+            <w:proofErr w:type="spellStart"/>
+            <w:r>
+              <w:rPr>
+                <w:rFonts w:ascii="Times New Roman" w:eastAsia="SimSun" w:hAnsi="Times New Roman" w:cs="Times New Roman"/>
+                <w:sz w:val="24"/>
+                <w:szCs w:val="24"/>
+                <w:lang w:eastAsia="zh-CN"/>
+              </w:rPr>
+              <w:t>dú</w:t>
+            </w:r>
+            <w:proofErr w:type="spellEnd"/>
+            <w:r>
+              <w:rPr>
+                <w:rFonts w:ascii="Times New Roman" w:eastAsia="SimSun" w:hAnsi="Times New Roman" w:cs="Times New Roman"/>
+                <w:sz w:val="24"/>
+                <w:szCs w:val="24"/>
+                <w:lang w:eastAsia="zh-CN"/>
+              </w:rPr>
+              <w:t xml:space="preserve">’. </w:t>
             </w:r>
           </w:p>
         </w:tc>
@@ -148,8 +1090,279 @@
             <w:tcW w:w="8640" w:type="dxa"/>
           </w:tcPr>
           <w:p>
-            <w:r>
-              <w:t>Idol, (E(B *ngeu ziang*, TEAR</w:t>
+            <w:pPr>
+              <w:rPr>
+                <w:rFonts w:ascii="Times New Roman" w:eastAsia="SimSun" w:hAnsi="Times New Roman" w:cs="Times New Roman"/>
+                <w:sz w:val="24"/>
+                <w:szCs w:val="24"/>
+              </w:rPr>
+            </w:pPr>
+            <w:r>
+              <w:rPr>
+                <w:rFonts w:ascii="Times New Roman" w:eastAsia="SimSun" w:hAnsi="Times New Roman" w:cs="Times New Roman"/>
+                <w:sz w:val="24"/>
+                <w:szCs w:val="24"/>
+              </w:rPr>
+              <w:t xml:space="preserve">Idol, </w:t>
+            </w:r>
+            <w:r>
+              <w:rPr>
+                <w:rFonts w:ascii="Times New Roman" w:eastAsia="SimSun" w:hAnsi="Times New Roman" w:cs="Times New Roman"/>
+                <w:sz w:val="24"/>
+                <w:szCs w:val="24"/>
+                <w:lang w:eastAsia="zh-CN"/>
+              </w:rPr>
+              <w:t>偶像</w:t>
+            </w:r>
+            <w:r>
+              <w:rPr>
+                <w:rFonts w:ascii="Times New Roman" w:eastAsia="SimSun" w:hAnsi="Times New Roman" w:cs="Times New Roman"/>
+                <w:sz w:val="24"/>
+                <w:szCs w:val="24"/>
+                <w:lang w:eastAsia="zh-CN"/>
+              </w:rPr>
+              <w:t xml:space="preserve">, </w:t>
+            </w:r>
+            <w:r>
+              <w:rPr>
+                <w:rFonts w:ascii="Times New Roman" w:eastAsia="SimSun" w:hAnsi="Times New Roman" w:cs="Times New Roman"/>
+                <w:sz w:val="24"/>
+                <w:szCs w:val="24"/>
+                <w:lang w:eastAsia="zh-CN"/>
+              </w:rPr>
+              <w:t>‘</w:t>
+            </w:r>
+            <w:proofErr w:type="spellStart"/>
+            <w:r>
+              <w:rPr>
+                <w:rFonts w:ascii="Times New Roman" w:eastAsia="SimSun" w:hAnsi="Times New Roman" w:cs="Times New Roman"/>
+                <w:sz w:val="24"/>
+                <w:szCs w:val="24"/>
+              </w:rPr>
+              <w:t>ngeu</w:t>
+            </w:r>
+            <w:proofErr w:type="spellEnd"/>
+            <w:r>
+              <w:rPr>
+                <w:rFonts w:ascii="Times New Roman" w:eastAsia="SimSun" w:hAnsi="Times New Roman" w:cs="Times New Roman"/>
+                <w:sz w:val="24"/>
+                <w:szCs w:val="24"/>
+              </w:rPr>
+              <w:t xml:space="preserve"> </w:t>
+            </w:r>
+            <w:proofErr w:type="spellStart"/>
+            <w:r>
+              <w:rPr>
+                <w:rFonts w:ascii="Times New Roman" w:eastAsia="SimSun" w:hAnsi="Times New Roman" w:cs="Times New Roman"/>
+                <w:sz w:val="24"/>
+                <w:szCs w:val="24"/>
+              </w:rPr>
+              <w:t>ziang</w:t>
+            </w:r>
+            <w:proofErr w:type="spellEnd"/>
+            <w:proofErr w:type="gramStart"/>
+            <w:r>
+              <w:rPr>
+                <w:rFonts w:ascii="Times New Roman" w:eastAsia="SimSun" w:hAnsi="Times New Roman" w:cs="Times New Roman"/>
+                <w:sz w:val="24"/>
+                <w:szCs w:val="24"/>
+                <w:lang w:eastAsia="zh-CN"/>
+              </w:rPr>
+              <w:t>’</w:t>
+            </w:r>
+            <w:r>
+              <w:rPr>
+                <w:rFonts w:ascii="Times New Roman" w:eastAsia="SimSun" w:hAnsi="Times New Roman" w:cs="Times New Roman"/>
+                <w:sz w:val="24"/>
+                <w:szCs w:val="24"/>
+              </w:rPr>
+              <w:t xml:space="preserve">, </w:t>
+            </w:r>
+            <w:r>
+              <w:rPr>
+                <w:rFonts w:ascii="Times New Roman" w:eastAsia="SimSun" w:hAnsi="Times New Roman" w:cs="Times New Roman"/>
+                <w:sz w:val="24"/>
+                <w:szCs w:val="24"/>
+                <w:lang w:eastAsia="zh-CN"/>
+              </w:rPr>
+              <w:t xml:space="preserve"> </w:t>
+            </w:r>
+            <w:r>
+              <w:rPr>
+                <w:rFonts w:ascii="Times New Roman" w:eastAsia="SimSun" w:hAnsi="Times New Roman" w:cs="Times New Roman"/>
+                <w:sz w:val="24"/>
+                <w:szCs w:val="24"/>
+                <w:lang w:eastAsia="zh-CN"/>
+              </w:rPr>
+              <w:t>泥塑木雕</w:t>
+            </w:r>
+            <w:proofErr w:type="gramEnd"/>
+            <w:r>
+              <w:rPr>
+                <w:rFonts w:ascii="Times New Roman" w:eastAsia="SimSun" w:hAnsi="Times New Roman" w:cs="Times New Roman"/>
+                <w:sz w:val="24"/>
+                <w:szCs w:val="24"/>
+                <w:lang w:eastAsia="zh-CN"/>
+              </w:rPr>
+              <w:t xml:space="preserve">, </w:t>
+            </w:r>
+            <w:proofErr w:type="spellStart"/>
+            <w:r>
+              <w:rPr>
+                <w:rFonts w:ascii="Times New Roman" w:eastAsia="SimSun" w:hAnsi="Times New Roman" w:cs="Times New Roman"/>
+                <w:sz w:val="24"/>
+                <w:szCs w:val="24"/>
+                <w:lang w:eastAsia="zh-CN"/>
+              </w:rPr>
+              <w:t>ní</w:t>
+            </w:r>
+            <w:proofErr w:type="spellEnd"/>
+            <w:r>
+              <w:rPr>
+                <w:rFonts w:ascii="Times New Roman" w:eastAsia="SimSun" w:hAnsi="Times New Roman" w:cs="Times New Roman"/>
+                <w:sz w:val="24"/>
+                <w:szCs w:val="24"/>
+                <w:lang w:eastAsia="zh-CN"/>
+              </w:rPr>
+              <w:t xml:space="preserve"> </w:t>
+            </w:r>
+            <w:proofErr w:type="spellStart"/>
+            <w:r>
+              <w:rPr>
+                <w:rFonts w:ascii="Times New Roman" w:eastAsia="SimSun" w:hAnsi="Times New Roman" w:cs="Times New Roman"/>
+                <w:sz w:val="24"/>
+                <w:szCs w:val="24"/>
+                <w:lang w:eastAsia="zh-CN"/>
+              </w:rPr>
+              <w:t>sú</w:t>
+            </w:r>
+            <w:proofErr w:type="spellEnd"/>
+            <w:r>
+              <w:rPr>
+                <w:rFonts w:ascii="Times New Roman" w:eastAsia="SimSun" w:hAnsi="Times New Roman" w:cs="Times New Roman"/>
+                <w:sz w:val="24"/>
+                <w:szCs w:val="24"/>
+                <w:lang w:eastAsia="zh-CN"/>
+              </w:rPr>
+              <w:t xml:space="preserve"> </w:t>
+            </w:r>
+            <w:proofErr w:type="spellStart"/>
+            <w:r>
+              <w:rPr>
+                <w:rFonts w:ascii="Times New Roman" w:eastAsia="SimSun" w:hAnsi="Times New Roman" w:cs="Times New Roman"/>
+                <w:sz w:val="24"/>
+                <w:szCs w:val="24"/>
+                <w:lang w:eastAsia="zh-CN"/>
+              </w:rPr>
+              <w:t>mók</w:t>
+            </w:r>
+            <w:proofErr w:type="spellEnd"/>
+            <w:r>
+              <w:rPr>
+                <w:rFonts w:ascii="Times New Roman" w:eastAsia="SimSun" w:hAnsi="Times New Roman" w:cs="Times New Roman"/>
+                <w:sz w:val="24"/>
+                <w:szCs w:val="24"/>
+                <w:lang w:eastAsia="zh-CN"/>
+              </w:rPr>
+              <w:t xml:space="preserve"> </w:t>
+            </w:r>
+            <w:proofErr w:type="spellStart"/>
+            <w:r>
+              <w:rPr>
+                <w:rFonts w:ascii="Times New Roman" w:eastAsia="SimSun" w:hAnsi="Times New Roman" w:cs="Times New Roman"/>
+                <w:sz w:val="24"/>
+                <w:szCs w:val="24"/>
+                <w:lang w:eastAsia="zh-CN"/>
+              </w:rPr>
+              <w:t>tiau</w:t>
+            </w:r>
+            <w:proofErr w:type="spellEnd"/>
+            <w:r>
+              <w:rPr>
+                <w:rFonts w:ascii="Times New Roman" w:eastAsia="SimSun" w:hAnsi="Times New Roman" w:cs="Times New Roman"/>
+                <w:sz w:val="24"/>
+                <w:szCs w:val="24"/>
+                <w:lang w:eastAsia="zh-CN"/>
+              </w:rPr>
+              <w:t xml:space="preserve">, (of wood) </w:t>
+            </w:r>
+            <w:r>
+              <w:rPr>
+                <w:rFonts w:ascii="Times New Roman" w:eastAsia="SimSun" w:hAnsi="Times New Roman" w:cs="Times New Roman"/>
+                <w:sz w:val="24"/>
+                <w:szCs w:val="24"/>
+                <w:lang w:eastAsia="zh-CN"/>
+              </w:rPr>
+              <w:t>木頭人</w:t>
+            </w:r>
+            <w:r>
+              <w:rPr>
+                <w:rFonts w:ascii="Times New Roman" w:eastAsia="SimSun" w:hAnsi="Times New Roman" w:cs="Times New Roman"/>
+                <w:sz w:val="24"/>
+                <w:szCs w:val="24"/>
+                <w:lang w:eastAsia="zh-CN"/>
+              </w:rPr>
+              <w:t xml:space="preserve">, </w:t>
+            </w:r>
+            <w:proofErr w:type="spellStart"/>
+            <w:r>
+              <w:rPr>
+                <w:rFonts w:ascii="Times New Roman" w:eastAsia="SimSun" w:hAnsi="Times New Roman" w:cs="Times New Roman"/>
+                <w:sz w:val="24"/>
+                <w:szCs w:val="24"/>
+                <w:lang w:eastAsia="zh-CN"/>
+              </w:rPr>
+              <w:t>móh</w:t>
+            </w:r>
+            <w:proofErr w:type="spellEnd"/>
+            <w:r>
+              <w:rPr>
+                <w:rFonts w:ascii="Times New Roman" w:eastAsia="SimSun" w:hAnsi="Times New Roman" w:cs="Times New Roman"/>
+                <w:sz w:val="24"/>
+                <w:szCs w:val="24"/>
+                <w:lang w:eastAsia="zh-CN"/>
+              </w:rPr>
+              <w:t xml:space="preserve"> </w:t>
+            </w:r>
+            <w:proofErr w:type="spellStart"/>
+            <w:r>
+              <w:rPr>
+                <w:rFonts w:ascii="Times New Roman" w:eastAsia="SimSun" w:hAnsi="Times New Roman" w:cs="Times New Roman"/>
+                <w:sz w:val="24"/>
+                <w:szCs w:val="24"/>
+                <w:lang w:eastAsia="zh-CN"/>
+              </w:rPr>
+              <w:t>deu</w:t>
+            </w:r>
+            <w:proofErr w:type="spellEnd"/>
+            <w:r>
+              <w:rPr>
+                <w:rFonts w:ascii="Times New Roman" w:eastAsia="SimSun" w:hAnsi="Times New Roman" w:cs="Times New Roman"/>
+                <w:sz w:val="24"/>
+                <w:szCs w:val="24"/>
+                <w:lang w:eastAsia="zh-CN"/>
+              </w:rPr>
+              <w:t xml:space="preserve"> </w:t>
+            </w:r>
+            <w:proofErr w:type="spellStart"/>
+            <w:r>
+              <w:rPr>
+                <w:rFonts w:ascii="Times New Roman" w:eastAsia="SimSun" w:hAnsi="Times New Roman" w:cs="Times New Roman"/>
+                <w:sz w:val="24"/>
+                <w:szCs w:val="24"/>
+                <w:lang w:eastAsia="zh-CN"/>
+              </w:rPr>
+              <w:t>niun</w:t>
+            </w:r>
+            <w:proofErr w:type="spellEnd"/>
+            <w:r>
+              <w:rPr>
+                <w:rFonts w:ascii="Times New Roman" w:eastAsia="SimSun" w:hAnsi="Times New Roman" w:cs="Times New Roman"/>
+                <w:sz w:val="24"/>
+                <w:szCs w:val="24"/>
+                <w:lang w:eastAsia="zh-CN"/>
+              </w:rPr>
+              <w:t xml:space="preserve">. </w:t>
             </w:r>
           </w:p>
         </w:tc>
@@ -160,8 +1373,599 @@
             <w:tcW w:w="8640" w:type="dxa"/>
           </w:tcPr>
           <w:p>
-            <w:r>
-              <w:t>If, PEC otk s2t, EE zak’, HAM</w:t>
+            <w:pPr>
+              <w:rPr>
+                <w:rFonts w:ascii="Times New Roman" w:eastAsia="SimSun" w:hAnsi="Times New Roman" w:cs="Times New Roman"/>
+                <w:sz w:val="24"/>
+                <w:szCs w:val="24"/>
+                <w:lang w:eastAsia="zh-CN"/>
+              </w:rPr>
+            </w:pPr>
+            <w:r>
+              <w:rPr>
+                <w:rFonts w:ascii="Times New Roman" w:eastAsia="SimSun" w:hAnsi="Times New Roman" w:cs="Times New Roman"/>
+                <w:sz w:val="24"/>
+                <w:szCs w:val="24"/>
+              </w:rPr>
+              <w:t>If,</w:t>
+            </w:r>
+            <w:r>
+              <w:rPr>
+                <w:rFonts w:ascii="Times New Roman" w:eastAsia="SimSun" w:hAnsi="Times New Roman" w:cs="Times New Roman"/>
+                <w:sz w:val="24"/>
+                <w:szCs w:val="24"/>
+                <w:lang w:eastAsia="zh-CN"/>
+              </w:rPr>
+              <w:t xml:space="preserve"> </w:t>
+            </w:r>
+            <w:proofErr w:type="gramStart"/>
+            <w:r>
+              <w:rPr>
+                <w:rFonts w:ascii="Times New Roman" w:eastAsia="SimSun" w:hAnsi="Times New Roman" w:cs="Times New Roman"/>
+                <w:sz w:val="24"/>
+                <w:szCs w:val="24"/>
+                <w:lang w:eastAsia="zh-CN"/>
+              </w:rPr>
+              <w:t>若</w:t>
+            </w:r>
+            <w:r>
+              <w:rPr>
+                <w:rFonts w:ascii="Times New Roman" w:eastAsia="SimSun" w:hAnsi="Times New Roman" w:cs="Times New Roman"/>
+                <w:sz w:val="24"/>
+                <w:szCs w:val="24"/>
+                <w:lang w:eastAsia="zh-CN"/>
+              </w:rPr>
+              <w:t>使</w:t>
+            </w:r>
+            <w:r>
+              <w:rPr>
+                <w:rFonts w:ascii="Times New Roman" w:eastAsia="SimSun" w:hAnsi="Times New Roman" w:cs="Times New Roman"/>
+                <w:sz w:val="24"/>
+                <w:szCs w:val="24"/>
+                <w:lang w:eastAsia="zh-CN"/>
+              </w:rPr>
+              <w:t xml:space="preserve">, </w:t>
+            </w:r>
+            <w:r>
+              <w:rPr>
+                <w:rFonts w:ascii="Times New Roman" w:eastAsia="SimSun" w:hAnsi="Times New Roman" w:cs="Times New Roman"/>
+                <w:sz w:val="24"/>
+                <w:szCs w:val="24"/>
+              </w:rPr>
+              <w:t xml:space="preserve"> </w:t>
+            </w:r>
+            <w:proofErr w:type="spellStart"/>
+            <w:r>
+              <w:rPr>
+                <w:rFonts w:ascii="Times New Roman" w:eastAsia="SimSun" w:hAnsi="Times New Roman" w:cs="Times New Roman"/>
+                <w:sz w:val="24"/>
+                <w:szCs w:val="24"/>
+                <w:lang w:eastAsia="zh-CN"/>
+              </w:rPr>
+              <w:t>zák</w:t>
+            </w:r>
+            <w:proofErr w:type="spellEnd"/>
+            <w:proofErr w:type="gramEnd"/>
+            <w:r>
+              <w:rPr>
+                <w:rFonts w:ascii="Times New Roman" w:eastAsia="SimSun" w:hAnsi="Times New Roman" w:cs="Times New Roman"/>
+                <w:sz w:val="24"/>
+                <w:szCs w:val="24"/>
+                <w:lang w:eastAsia="zh-CN"/>
+              </w:rPr>
+              <w:t xml:space="preserve"> </w:t>
+            </w:r>
+            <w:proofErr w:type="spellStart"/>
+            <w:r>
+              <w:rPr>
+                <w:rFonts w:ascii="Times New Roman" w:eastAsia="SimSun" w:hAnsi="Times New Roman" w:cs="Times New Roman"/>
+                <w:sz w:val="24"/>
+                <w:szCs w:val="24"/>
+                <w:lang w:eastAsia="zh-CN"/>
+              </w:rPr>
+              <w:t>sz</w:t>
+            </w:r>
+            <w:proofErr w:type="spellEnd"/>
+            <w:r>
+              <w:rPr>
+                <w:rFonts w:ascii="Times New Roman" w:eastAsia="SimSun" w:hAnsi="Times New Roman" w:cs="Times New Roman"/>
+                <w:sz w:val="24"/>
+                <w:szCs w:val="24"/>
+                <w:lang w:eastAsia="zh-CN"/>
+              </w:rPr>
+              <w:t>’,</w:t>
+            </w:r>
+            <w:r>
+              <w:rPr>
+                <w:rFonts w:ascii="Times New Roman" w:eastAsia="SimSun" w:hAnsi="Times New Roman" w:cs="Times New Roman"/>
+                <w:sz w:val="24"/>
+                <w:szCs w:val="24"/>
+                <w:lang w:eastAsia="zh-CN"/>
+              </w:rPr>
+              <w:t xml:space="preserve"> </w:t>
+            </w:r>
+            <w:r>
+              <w:rPr>
+                <w:rFonts w:ascii="Times New Roman" w:eastAsia="SimSun" w:hAnsi="Times New Roman" w:cs="Times New Roman"/>
+                <w:sz w:val="24"/>
+                <w:szCs w:val="24"/>
+                <w:lang w:eastAsia="zh-CN"/>
+              </w:rPr>
+              <w:t>若是</w:t>
+            </w:r>
+            <w:r>
+              <w:rPr>
+                <w:rFonts w:ascii="Times New Roman" w:eastAsia="SimSun" w:hAnsi="Times New Roman" w:cs="Times New Roman"/>
+                <w:sz w:val="24"/>
+                <w:szCs w:val="24"/>
+                <w:lang w:eastAsia="zh-CN"/>
+              </w:rPr>
+              <w:t xml:space="preserve">, </w:t>
+            </w:r>
+            <w:r>
+              <w:rPr>
+                <w:rFonts w:ascii="Times New Roman" w:eastAsia="SimSun" w:hAnsi="Times New Roman" w:cs="Times New Roman"/>
+                <w:sz w:val="24"/>
+                <w:szCs w:val="24"/>
+                <w:lang w:eastAsia="zh-CN"/>
+              </w:rPr>
+              <w:t xml:space="preserve"> </w:t>
+            </w:r>
+            <w:proofErr w:type="spellStart"/>
+            <w:r>
+              <w:rPr>
+                <w:rFonts w:ascii="Times New Roman" w:eastAsia="SimSun" w:hAnsi="Times New Roman" w:cs="Times New Roman"/>
+                <w:sz w:val="24"/>
+                <w:szCs w:val="24"/>
+                <w:lang w:eastAsia="zh-CN"/>
+              </w:rPr>
+              <w:t>zák</w:t>
+            </w:r>
+            <w:proofErr w:type="spellEnd"/>
+            <w:r>
+              <w:rPr>
+                <w:rFonts w:ascii="Times New Roman" w:eastAsia="SimSun" w:hAnsi="Times New Roman" w:cs="Times New Roman"/>
+                <w:sz w:val="24"/>
+                <w:szCs w:val="24"/>
+                <w:lang w:eastAsia="zh-CN"/>
+              </w:rPr>
+              <w:t xml:space="preserve"> ‘</w:t>
+            </w:r>
+            <w:proofErr w:type="spellStart"/>
+            <w:r>
+              <w:rPr>
+                <w:rFonts w:ascii="Times New Roman" w:eastAsia="SimSun" w:hAnsi="Times New Roman" w:cs="Times New Roman"/>
+                <w:sz w:val="24"/>
+                <w:szCs w:val="24"/>
+                <w:lang w:eastAsia="zh-CN"/>
+              </w:rPr>
+              <w:t>zz</w:t>
+            </w:r>
+            <w:proofErr w:type="spellEnd"/>
+            <w:r>
+              <w:rPr>
+                <w:rFonts w:ascii="Times New Roman" w:eastAsia="SimSun" w:hAnsi="Times New Roman" w:cs="Times New Roman"/>
+                <w:sz w:val="24"/>
+                <w:szCs w:val="24"/>
+                <w:lang w:eastAsia="zh-CN"/>
+              </w:rPr>
+              <w:t xml:space="preserve">, </w:t>
+            </w:r>
+            <w:r>
+              <w:rPr>
+                <w:rFonts w:ascii="Times New Roman" w:eastAsia="SimSun" w:hAnsi="Times New Roman" w:cs="Times New Roman"/>
+                <w:sz w:val="24"/>
+                <w:szCs w:val="24"/>
+                <w:lang w:eastAsia="zh-CN"/>
+              </w:rPr>
+              <w:t xml:space="preserve"> </w:t>
+            </w:r>
+            <w:r>
+              <w:rPr>
+                <w:rFonts w:ascii="Times New Roman" w:eastAsia="SimSun" w:hAnsi="Times New Roman" w:cs="Times New Roman"/>
+                <w:sz w:val="24"/>
+                <w:szCs w:val="24"/>
+                <w:lang w:eastAsia="zh-CN"/>
+              </w:rPr>
+              <w:t>假如</w:t>
+            </w:r>
+            <w:r>
+              <w:rPr>
+                <w:rFonts w:ascii="Times New Roman" w:eastAsia="SimSun" w:hAnsi="Times New Roman" w:cs="Times New Roman"/>
+                <w:sz w:val="24"/>
+                <w:szCs w:val="24"/>
+                <w:lang w:eastAsia="zh-CN"/>
+              </w:rPr>
+              <w:t xml:space="preserve">, </w:t>
+            </w:r>
+            <w:r>
+              <w:rPr>
+                <w:rFonts w:ascii="Times New Roman" w:eastAsia="SimSun" w:hAnsi="Times New Roman" w:cs="Times New Roman"/>
+                <w:sz w:val="24"/>
+                <w:szCs w:val="24"/>
+                <w:lang w:eastAsia="zh-CN"/>
+              </w:rPr>
+              <w:t>‘</w:t>
+            </w:r>
+            <w:proofErr w:type="spellStart"/>
+            <w:r>
+              <w:rPr>
+                <w:rFonts w:ascii="Times New Roman" w:eastAsia="SimSun" w:hAnsi="Times New Roman" w:cs="Times New Roman"/>
+                <w:sz w:val="24"/>
+                <w:szCs w:val="24"/>
+                <w:lang w:eastAsia="zh-CN"/>
+              </w:rPr>
+              <w:t>kiá</w:t>
+            </w:r>
+            <w:proofErr w:type="spellEnd"/>
+            <w:r>
+              <w:rPr>
+                <w:rFonts w:ascii="Times New Roman" w:eastAsia="SimSun" w:hAnsi="Times New Roman" w:cs="Times New Roman"/>
+                <w:sz w:val="24"/>
+                <w:szCs w:val="24"/>
+                <w:lang w:eastAsia="zh-CN"/>
+              </w:rPr>
+              <w:t xml:space="preserve"> </w:t>
+            </w:r>
+            <w:proofErr w:type="spellStart"/>
+            <w:r>
+              <w:rPr>
+                <w:rFonts w:ascii="Times New Roman" w:eastAsia="SimSun" w:hAnsi="Times New Roman" w:cs="Times New Roman"/>
+                <w:sz w:val="24"/>
+                <w:szCs w:val="24"/>
+                <w:lang w:eastAsia="zh-CN"/>
+              </w:rPr>
+              <w:t>zû</w:t>
+            </w:r>
+            <w:proofErr w:type="spellEnd"/>
+            <w:r>
+              <w:rPr>
+                <w:rFonts w:ascii="Times New Roman" w:eastAsia="SimSun" w:hAnsi="Times New Roman" w:cs="Times New Roman"/>
+                <w:sz w:val="24"/>
+                <w:szCs w:val="24"/>
+                <w:lang w:eastAsia="zh-CN"/>
+              </w:rPr>
+              <w:t xml:space="preserve"> </w:t>
+            </w:r>
+            <w:r>
+              <w:rPr>
+                <w:rFonts w:ascii="Times New Roman" w:eastAsia="SimSun" w:hAnsi="Times New Roman" w:cs="Times New Roman"/>
+                <w:sz w:val="24"/>
+                <w:szCs w:val="24"/>
+                <w:lang w:eastAsia="zh-CN"/>
+              </w:rPr>
+              <w:t xml:space="preserve">, </w:t>
+            </w:r>
+            <w:r>
+              <w:rPr>
+                <w:rFonts w:ascii="Times New Roman" w:eastAsia="SimSun" w:hAnsi="Times New Roman" w:cs="Times New Roman"/>
+                <w:sz w:val="24"/>
+                <w:szCs w:val="24"/>
+                <w:lang w:eastAsia="zh-CN"/>
+              </w:rPr>
+              <w:t xml:space="preserve">(if it had been that not being so) </w:t>
+            </w:r>
+            <w:r>
+              <w:rPr>
+                <w:rFonts w:ascii="Times New Roman" w:eastAsia="SimSun" w:hAnsi="Times New Roman" w:cs="Times New Roman"/>
+                <w:sz w:val="24"/>
+                <w:szCs w:val="24"/>
+                <w:lang w:eastAsia="zh-CN"/>
+              </w:rPr>
+              <w:t>倘然</w:t>
+            </w:r>
+            <w:r>
+              <w:rPr>
+                <w:rFonts w:ascii="Times New Roman" w:eastAsia="SimSun" w:hAnsi="Times New Roman" w:cs="Times New Roman"/>
+                <w:sz w:val="24"/>
+                <w:szCs w:val="24"/>
+                <w:lang w:eastAsia="zh-CN"/>
+              </w:rPr>
+              <w:t xml:space="preserve">, </w:t>
+            </w:r>
+            <w:r>
+              <w:rPr>
+                <w:rFonts w:ascii="Times New Roman" w:eastAsia="SimSun" w:hAnsi="Times New Roman" w:cs="Times New Roman"/>
+                <w:sz w:val="24"/>
+                <w:szCs w:val="24"/>
+                <w:lang w:eastAsia="zh-CN"/>
+              </w:rPr>
+              <w:t>‘</w:t>
+            </w:r>
+            <w:proofErr w:type="spellStart"/>
+            <w:r>
+              <w:rPr>
+                <w:rFonts w:ascii="Times New Roman" w:eastAsia="SimSun" w:hAnsi="Times New Roman" w:cs="Times New Roman"/>
+                <w:sz w:val="24"/>
+                <w:szCs w:val="24"/>
+                <w:lang w:eastAsia="zh-CN"/>
+              </w:rPr>
+              <w:t>t’ong</w:t>
+            </w:r>
+            <w:proofErr w:type="spellEnd"/>
+            <w:r>
+              <w:rPr>
+                <w:rFonts w:ascii="Times New Roman" w:eastAsia="SimSun" w:hAnsi="Times New Roman" w:cs="Times New Roman"/>
+                <w:sz w:val="24"/>
+                <w:szCs w:val="24"/>
+                <w:lang w:eastAsia="zh-CN"/>
+              </w:rPr>
+              <w:t xml:space="preserve"> </w:t>
+            </w:r>
+            <w:proofErr w:type="spellStart"/>
+            <w:r>
+              <w:rPr>
+                <w:rFonts w:ascii="Times New Roman" w:eastAsia="SimSun" w:hAnsi="Times New Roman" w:cs="Times New Roman"/>
+                <w:sz w:val="24"/>
+                <w:szCs w:val="24"/>
+                <w:lang w:eastAsia="zh-CN"/>
+              </w:rPr>
+              <w:t>zén</w:t>
+            </w:r>
+            <w:proofErr w:type="spellEnd"/>
+            <w:r>
+              <w:rPr>
+                <w:rFonts w:ascii="Times New Roman" w:eastAsia="SimSun" w:hAnsi="Times New Roman" w:cs="Times New Roman"/>
+                <w:sz w:val="24"/>
+                <w:szCs w:val="24"/>
+                <w:lang w:eastAsia="zh-CN"/>
+              </w:rPr>
+              <w:t xml:space="preserve">, </w:t>
+            </w:r>
+            <w:r>
+              <w:rPr>
+                <w:rFonts w:ascii="Times New Roman" w:eastAsia="SimSun" w:hAnsi="Times New Roman" w:cs="Times New Roman"/>
+                <w:sz w:val="24"/>
+                <w:szCs w:val="24"/>
+                <w:lang w:eastAsia="zh-CN"/>
+              </w:rPr>
+              <w:t>倘</w:t>
+            </w:r>
+            <w:r>
+              <w:rPr>
+                <w:rFonts w:ascii="Times New Roman" w:eastAsia="SimSun" w:hAnsi="Times New Roman" w:cs="Times New Roman"/>
+                <w:sz w:val="24"/>
+                <w:szCs w:val="24"/>
+                <w:lang w:eastAsia="zh-CN"/>
+              </w:rPr>
+              <w:t>若</w:t>
+            </w:r>
+            <w:r>
+              <w:rPr>
+                <w:rFonts w:ascii="Times New Roman" w:eastAsia="SimSun" w:hAnsi="Times New Roman" w:cs="Times New Roman"/>
+                <w:sz w:val="24"/>
+                <w:szCs w:val="24"/>
+                <w:lang w:eastAsia="zh-CN"/>
+              </w:rPr>
+              <w:t xml:space="preserve">, </w:t>
+            </w:r>
+            <w:r>
+              <w:rPr>
+                <w:rFonts w:ascii="Times New Roman" w:eastAsia="SimSun" w:hAnsi="Times New Roman" w:cs="Times New Roman"/>
+                <w:sz w:val="24"/>
+                <w:szCs w:val="24"/>
+                <w:lang w:eastAsia="zh-CN"/>
+              </w:rPr>
+              <w:t xml:space="preserve"> </w:t>
+            </w:r>
+            <w:r>
+              <w:rPr>
+                <w:rFonts w:ascii="Times New Roman" w:eastAsia="SimSun" w:hAnsi="Times New Roman" w:cs="Times New Roman"/>
+                <w:sz w:val="24"/>
+                <w:szCs w:val="24"/>
+                <w:lang w:eastAsia="zh-CN"/>
+              </w:rPr>
+              <w:t>‘</w:t>
+            </w:r>
+            <w:proofErr w:type="spellStart"/>
+            <w:r>
+              <w:rPr>
+                <w:rFonts w:ascii="Times New Roman" w:eastAsia="SimSun" w:hAnsi="Times New Roman" w:cs="Times New Roman"/>
+                <w:sz w:val="24"/>
+                <w:szCs w:val="24"/>
+                <w:lang w:eastAsia="zh-CN"/>
+              </w:rPr>
+              <w:t>t’ong</w:t>
+            </w:r>
+            <w:proofErr w:type="spellEnd"/>
+            <w:r>
+              <w:rPr>
+                <w:rFonts w:ascii="Times New Roman" w:eastAsia="SimSun" w:hAnsi="Times New Roman" w:cs="Times New Roman"/>
+                <w:sz w:val="24"/>
+                <w:szCs w:val="24"/>
+                <w:lang w:eastAsia="zh-CN"/>
+              </w:rPr>
+              <w:t xml:space="preserve"> </w:t>
+            </w:r>
+            <w:proofErr w:type="spellStart"/>
+            <w:r>
+              <w:rPr>
+                <w:rFonts w:ascii="Times New Roman" w:eastAsia="SimSun" w:hAnsi="Times New Roman" w:cs="Times New Roman"/>
+                <w:sz w:val="24"/>
+                <w:szCs w:val="24"/>
+                <w:lang w:eastAsia="zh-CN"/>
+              </w:rPr>
+              <w:t>zák</w:t>
+            </w:r>
+            <w:proofErr w:type="spellEnd"/>
+            <w:r>
+              <w:rPr>
+                <w:rFonts w:ascii="Times New Roman" w:eastAsia="SimSun" w:hAnsi="Times New Roman" w:cs="Times New Roman"/>
+                <w:sz w:val="24"/>
+                <w:szCs w:val="24"/>
+                <w:lang w:eastAsia="zh-CN"/>
+              </w:rPr>
+              <w:t>,</w:t>
+            </w:r>
+            <w:r>
+              <w:rPr>
+                <w:rFonts w:ascii="Times New Roman" w:eastAsia="SimSun" w:hAnsi="Times New Roman" w:cs="Times New Roman"/>
+                <w:sz w:val="24"/>
+                <w:szCs w:val="24"/>
+                <w:lang w:eastAsia="zh-CN"/>
+              </w:rPr>
+              <w:t xml:space="preserve"> </w:t>
+            </w:r>
+            <w:r>
+              <w:rPr>
+                <w:rFonts w:ascii="Times New Roman" w:eastAsia="SimSun" w:hAnsi="Times New Roman" w:cs="Times New Roman"/>
+                <w:sz w:val="24"/>
+                <w:szCs w:val="24"/>
+                <w:lang w:eastAsia="zh-CN"/>
+              </w:rPr>
+              <w:t>倘</w:t>
+            </w:r>
+            <w:r>
+              <w:rPr>
+                <w:rFonts w:ascii="Times New Roman" w:eastAsia="SimSun" w:hAnsi="Times New Roman" w:cs="Times New Roman"/>
+                <w:sz w:val="24"/>
+                <w:szCs w:val="24"/>
+                <w:lang w:eastAsia="zh-CN"/>
+              </w:rPr>
+              <w:t>或</w:t>
+            </w:r>
+            <w:r>
+              <w:rPr>
+                <w:rFonts w:ascii="Times New Roman" w:eastAsia="SimSun" w:hAnsi="Times New Roman" w:cs="Times New Roman"/>
+                <w:sz w:val="24"/>
+                <w:szCs w:val="24"/>
+                <w:lang w:eastAsia="zh-CN"/>
+              </w:rPr>
+              <w:t xml:space="preserve">, </w:t>
+            </w:r>
+            <w:r>
+              <w:rPr>
+                <w:rFonts w:ascii="Times New Roman" w:eastAsia="SimSun" w:hAnsi="Times New Roman" w:cs="Times New Roman"/>
+                <w:sz w:val="24"/>
+                <w:szCs w:val="24"/>
+                <w:lang w:eastAsia="zh-CN"/>
+              </w:rPr>
+              <w:t xml:space="preserve"> ‘</w:t>
+            </w:r>
+            <w:proofErr w:type="spellStart"/>
+            <w:r>
+              <w:rPr>
+                <w:rFonts w:ascii="Times New Roman" w:eastAsia="SimSun" w:hAnsi="Times New Roman" w:cs="Times New Roman"/>
+                <w:sz w:val="24"/>
+                <w:szCs w:val="24"/>
+                <w:lang w:eastAsia="zh-CN"/>
+              </w:rPr>
+              <w:t>t’ong</w:t>
+            </w:r>
+            <w:proofErr w:type="spellEnd"/>
+            <w:r>
+              <w:rPr>
+                <w:rFonts w:ascii="Times New Roman" w:eastAsia="SimSun" w:hAnsi="Times New Roman" w:cs="Times New Roman"/>
+                <w:sz w:val="24"/>
+                <w:szCs w:val="24"/>
+                <w:lang w:eastAsia="zh-CN"/>
+              </w:rPr>
+              <w:t xml:space="preserve"> </w:t>
+            </w:r>
+            <w:proofErr w:type="spellStart"/>
+            <w:r>
+              <w:rPr>
+                <w:rFonts w:ascii="Times New Roman" w:eastAsia="SimSun" w:hAnsi="Times New Roman" w:cs="Times New Roman"/>
+                <w:sz w:val="24"/>
+                <w:szCs w:val="24"/>
+                <w:lang w:eastAsia="zh-CN"/>
+              </w:rPr>
+              <w:t>wóh</w:t>
+            </w:r>
+            <w:proofErr w:type="spellEnd"/>
+            <w:r>
+              <w:rPr>
+                <w:rFonts w:ascii="Times New Roman" w:eastAsia="SimSun" w:hAnsi="Times New Roman" w:cs="Times New Roman"/>
+                <w:sz w:val="24"/>
+                <w:szCs w:val="24"/>
+                <w:lang w:eastAsia="zh-CN"/>
+              </w:rPr>
+              <w:t>,</w:t>
+            </w:r>
+            <w:r>
+              <w:rPr>
+                <w:rFonts w:ascii="Times New Roman" w:eastAsia="SimSun" w:hAnsi="Times New Roman" w:cs="Times New Roman"/>
+                <w:sz w:val="24"/>
+                <w:szCs w:val="24"/>
+                <w:lang w:eastAsia="zh-CN"/>
+              </w:rPr>
+              <w:t xml:space="preserve"> </w:t>
+            </w:r>
+            <w:r>
+              <w:rPr>
+                <w:rFonts w:ascii="Times New Roman" w:eastAsia="SimSun" w:hAnsi="Times New Roman" w:cs="Times New Roman"/>
+                <w:sz w:val="24"/>
+                <w:szCs w:val="24"/>
+                <w:lang w:eastAsia="zh-CN"/>
+              </w:rPr>
+              <w:t>倘</w:t>
+            </w:r>
+            <w:r>
+              <w:rPr>
+                <w:rFonts w:ascii="Times New Roman" w:eastAsia="SimSun" w:hAnsi="Times New Roman" w:cs="Times New Roman"/>
+                <w:sz w:val="24"/>
+                <w:szCs w:val="24"/>
+                <w:lang w:eastAsia="zh-CN"/>
+              </w:rPr>
+              <w:t>使</w:t>
+            </w:r>
+            <w:r>
+              <w:rPr>
+                <w:rFonts w:ascii="Times New Roman" w:eastAsia="SimSun" w:hAnsi="Times New Roman" w:cs="Times New Roman"/>
+                <w:sz w:val="24"/>
+                <w:szCs w:val="24"/>
+                <w:lang w:eastAsia="zh-CN"/>
+              </w:rPr>
+              <w:t xml:space="preserve">, </w:t>
+            </w:r>
+            <w:r>
+              <w:rPr>
+                <w:rFonts w:ascii="Times New Roman" w:eastAsia="SimSun" w:hAnsi="Times New Roman" w:cs="Times New Roman"/>
+                <w:sz w:val="24"/>
+                <w:szCs w:val="24"/>
+                <w:lang w:eastAsia="zh-CN"/>
+              </w:rPr>
+              <w:t xml:space="preserve"> ‘</w:t>
+            </w:r>
+            <w:proofErr w:type="spellStart"/>
+            <w:r>
+              <w:rPr>
+                <w:rFonts w:ascii="Times New Roman" w:eastAsia="SimSun" w:hAnsi="Times New Roman" w:cs="Times New Roman"/>
+                <w:sz w:val="24"/>
+                <w:szCs w:val="24"/>
+                <w:lang w:eastAsia="zh-CN"/>
+              </w:rPr>
+              <w:t>t’ong</w:t>
+            </w:r>
+            <w:proofErr w:type="spellEnd"/>
+            <w:r>
+              <w:rPr>
+                <w:rFonts w:ascii="Times New Roman" w:eastAsia="SimSun" w:hAnsi="Times New Roman" w:cs="Times New Roman"/>
+                <w:sz w:val="24"/>
+                <w:szCs w:val="24"/>
+                <w:lang w:eastAsia="zh-CN"/>
+              </w:rPr>
+              <w:t xml:space="preserve"> </w:t>
+            </w:r>
+            <w:proofErr w:type="spellStart"/>
+            <w:r>
+              <w:rPr>
+                <w:rFonts w:ascii="Times New Roman" w:eastAsia="SimSun" w:hAnsi="Times New Roman" w:cs="Times New Roman"/>
+                <w:sz w:val="24"/>
+                <w:szCs w:val="24"/>
+                <w:lang w:eastAsia="zh-CN"/>
+              </w:rPr>
+              <w:t>sz</w:t>
+            </w:r>
+            <w:proofErr w:type="spellEnd"/>
+            <w:r>
+              <w:rPr>
+                <w:rFonts w:ascii="Times New Roman" w:eastAsia="SimSun" w:hAnsi="Times New Roman" w:cs="Times New Roman"/>
+                <w:sz w:val="24"/>
+                <w:szCs w:val="24"/>
+                <w:lang w:eastAsia="zh-CN"/>
+              </w:rPr>
+              <w:t xml:space="preserve">. </w:t>
             </w:r>
           </w:p>
         </w:tc>
@@ -172,8 +1976,86 @@
             <w:tcW w:w="8640" w:type="dxa"/>
           </w:tcPr>
           <w:p>
-            <w:r>
-              <w:t>Ignite, BEG sau 2ah,</w:t>
+            <w:pPr>
+              <w:rPr>
+                <w:rFonts w:ascii="Times New Roman" w:eastAsia="SimSun" w:hAnsi="Times New Roman" w:cs="Times New Roman"/>
+                <w:sz w:val="24"/>
+                <w:szCs w:val="24"/>
+                <w:lang w:eastAsia="zh-CN"/>
+              </w:rPr>
+            </w:pPr>
+            <w:r>
+              <w:rPr>
+                <w:rFonts w:ascii="Times New Roman" w:eastAsia="SimSun" w:hAnsi="Times New Roman" w:cs="Times New Roman"/>
+                <w:sz w:val="24"/>
+                <w:szCs w:val="24"/>
+              </w:rPr>
+              <w:t xml:space="preserve">Ignite, </w:t>
+            </w:r>
+            <w:r>
+              <w:rPr>
+                <w:rFonts w:ascii="Times New Roman" w:eastAsia="SimSun" w:hAnsi="Times New Roman" w:cs="Times New Roman"/>
+                <w:sz w:val="24"/>
+                <w:szCs w:val="24"/>
+              </w:rPr>
+              <w:t>燒</w:t>
+            </w:r>
+            <w:r>
+              <w:rPr>
+                <w:rFonts w:ascii="Times New Roman" w:eastAsia="SimSun" w:hAnsi="Times New Roman" w:cs="Times New Roman"/>
+                <w:sz w:val="24"/>
+                <w:szCs w:val="24"/>
+                <w:lang w:eastAsia="zh-CN"/>
+              </w:rPr>
+              <w:t>着</w:t>
+            </w:r>
+            <w:r>
+              <w:rPr>
+                <w:rFonts w:ascii="Times New Roman" w:eastAsia="SimSun" w:hAnsi="Times New Roman" w:cs="Times New Roman"/>
+                <w:sz w:val="24"/>
+                <w:szCs w:val="24"/>
+                <w:lang w:eastAsia="zh-CN"/>
+              </w:rPr>
+              <w:t xml:space="preserve">, </w:t>
+            </w:r>
+            <w:proofErr w:type="spellStart"/>
+            <w:r>
+              <w:rPr>
+                <w:rFonts w:ascii="Times New Roman" w:eastAsia="SimSun" w:hAnsi="Times New Roman" w:cs="Times New Roman"/>
+                <w:sz w:val="24"/>
+                <w:szCs w:val="24"/>
+              </w:rPr>
+              <w:t>sau</w:t>
+            </w:r>
+            <w:proofErr w:type="spellEnd"/>
+            <w:r>
+              <w:rPr>
+                <w:rFonts w:ascii="Times New Roman" w:eastAsia="SimSun" w:hAnsi="Times New Roman" w:cs="Times New Roman"/>
+                <w:sz w:val="24"/>
+                <w:szCs w:val="24"/>
+                <w:lang w:eastAsia="zh-CN"/>
+              </w:rPr>
+              <w:t xml:space="preserve"> </w:t>
+            </w:r>
+            <w:proofErr w:type="spellStart"/>
+            <w:r>
+              <w:rPr>
+                <w:rFonts w:ascii="Times New Roman" w:eastAsia="SimSun" w:hAnsi="Times New Roman" w:cs="Times New Roman"/>
+                <w:sz w:val="24"/>
+                <w:szCs w:val="24"/>
+                <w:lang w:eastAsia="zh-CN"/>
+              </w:rPr>
+              <w:t>záh</w:t>
+            </w:r>
+            <w:proofErr w:type="spellEnd"/>
+            <w:r>
+              <w:rPr>
+                <w:rFonts w:ascii="Times New Roman" w:eastAsia="SimSun" w:hAnsi="Times New Roman" w:cs="Times New Roman"/>
+                <w:sz w:val="24"/>
+                <w:szCs w:val="24"/>
+                <w:lang w:eastAsia="zh-CN"/>
+              </w:rPr>
+              <w:t xml:space="preserve">. </w:t>
             </w:r>
           </w:p>
         </w:tc>
@@ -184,19 +2066,157 @@
             <w:tcW w:w="8640" w:type="dxa"/>
           </w:tcPr>
           <w:p>
-            <w:r>
-              <w:t>Ig</w:t>
-            </w:r>
-            <w:r>
-              <w:t xml:space="preserve">noble, SAIIE po </w:t>
+            <w:pPr>
+              <w:rPr>
+                <w:rFonts w:ascii="Times New Roman" w:eastAsia="SimSun" w:hAnsi="Times New Roman" w:cs="Times New Roman"/>
+                <w:sz w:val="24"/>
+                <w:szCs w:val="24"/>
+                <w:lang w:eastAsia="zh-CN"/>
+              </w:rPr>
+            </w:pPr>
+            <w:proofErr w:type="gramStart"/>
+            <w:r>
+              <w:rPr>
+                <w:rFonts w:ascii="Times New Roman" w:eastAsia="SimSun" w:hAnsi="Times New Roman" w:cs="Times New Roman"/>
+                <w:sz w:val="24"/>
+                <w:szCs w:val="24"/>
+              </w:rPr>
+              <w:t xml:space="preserve">Ignoble,  </w:t>
             </w:r>
             <w:proofErr w:type="spellStart"/>
             <w:r>
+              <w:rPr>
+                <w:rFonts w:ascii="Times New Roman" w:eastAsia="SimSun" w:hAnsi="Times New Roman" w:cs="Times New Roman"/>
+                <w:sz w:val="24"/>
+                <w:szCs w:val="24"/>
+              </w:rPr>
+              <w:t>卑賤</w:t>
+            </w:r>
+            <w:proofErr w:type="spellEnd"/>
+            <w:proofErr w:type="gramEnd"/>
+            <w:r>
+              <w:rPr>
+                <w:rFonts w:ascii="Times New Roman" w:eastAsia="SimSun" w:hAnsi="Times New Roman" w:cs="Times New Roman"/>
+                <w:sz w:val="24"/>
+                <w:szCs w:val="24"/>
+                <w:lang w:eastAsia="zh-CN"/>
+              </w:rPr>
+              <w:t xml:space="preserve">, </w:t>
+            </w:r>
+            <w:proofErr w:type="spellStart"/>
+            <w:r>
+              <w:rPr>
+                <w:rFonts w:ascii="Times New Roman" w:eastAsia="SimSun" w:hAnsi="Times New Roman" w:cs="Times New Roman"/>
+                <w:sz w:val="24"/>
+                <w:szCs w:val="24"/>
+              </w:rPr>
+              <w:t>p</w:t>
+            </w:r>
+            <w:r>
+              <w:rPr>
+                <w:rFonts w:ascii="Times New Roman" w:eastAsia="SimSun" w:hAnsi="Times New Roman" w:cs="Times New Roman"/>
+                <w:sz w:val="24"/>
+                <w:szCs w:val="24"/>
+              </w:rPr>
+              <w:t>é</w:t>
+            </w:r>
+            <w:proofErr w:type="spellEnd"/>
+            <w:r>
+              <w:rPr>
+                <w:rFonts w:ascii="Times New Roman" w:eastAsia="SimSun" w:hAnsi="Times New Roman" w:cs="Times New Roman"/>
+                <w:sz w:val="24"/>
+                <w:szCs w:val="24"/>
+              </w:rPr>
+              <w:t xml:space="preserve"> </w:t>
+            </w:r>
+            <w:proofErr w:type="spellStart"/>
+            <w:r>
+              <w:rPr>
+                <w:rFonts w:ascii="Times New Roman" w:eastAsia="SimSun" w:hAnsi="Times New Roman" w:cs="Times New Roman"/>
+                <w:sz w:val="24"/>
+                <w:szCs w:val="24"/>
+              </w:rPr>
               <w:t>dzien</w:t>
             </w:r>
             <w:proofErr w:type="spellEnd"/>
             <w:r>
-              <w:t>', ADEA ’pi</w:t>
+              <w:rPr>
+                <w:rFonts w:ascii="Times New Roman" w:eastAsia="SimSun" w:hAnsi="Times New Roman" w:cs="Times New Roman"/>
+                <w:sz w:val="24"/>
+                <w:szCs w:val="24"/>
+                <w:lang w:eastAsia="zh-CN"/>
+              </w:rPr>
+              <w:t>’</w:t>
+            </w:r>
+            <w:r>
+              <w:rPr>
+                <w:rFonts w:ascii="Times New Roman" w:eastAsia="SimSun" w:hAnsi="Times New Roman" w:cs="Times New Roman"/>
+                <w:sz w:val="24"/>
+                <w:szCs w:val="24"/>
+              </w:rPr>
+              <w:t xml:space="preserve">, </w:t>
+            </w:r>
+            <w:r>
+              <w:rPr>
+                <w:rFonts w:ascii="Times New Roman" w:eastAsia="SimSun" w:hAnsi="Times New Roman" w:cs="Times New Roman"/>
+                <w:sz w:val="24"/>
+                <w:szCs w:val="24"/>
+                <w:lang w:eastAsia="zh-CN"/>
+              </w:rPr>
+              <w:t xml:space="preserve"> </w:t>
+            </w:r>
+            <w:r>
+              <w:rPr>
+                <w:rFonts w:ascii="Times New Roman" w:eastAsia="SimSun" w:hAnsi="Times New Roman" w:cs="Times New Roman"/>
+                <w:sz w:val="24"/>
+                <w:szCs w:val="24"/>
+                <w:lang w:eastAsia="zh-CN"/>
+              </w:rPr>
+              <w:t>鄙陋</w:t>
+            </w:r>
+            <w:r>
+              <w:rPr>
+                <w:rFonts w:ascii="Times New Roman" w:eastAsia="SimSun" w:hAnsi="Times New Roman" w:cs="Times New Roman"/>
+                <w:sz w:val="24"/>
+                <w:szCs w:val="24"/>
+                <w:lang w:eastAsia="zh-CN"/>
+              </w:rPr>
+              <w:t xml:space="preserve">, </w:t>
+            </w:r>
+            <w:r>
+              <w:rPr>
+                <w:rFonts w:ascii="Times New Roman" w:eastAsia="SimSun" w:hAnsi="Times New Roman" w:cs="Times New Roman"/>
+                <w:sz w:val="24"/>
+                <w:szCs w:val="24"/>
+              </w:rPr>
+              <w:t xml:space="preserve"> ’</w:t>
+            </w:r>
+            <w:proofErr w:type="spellStart"/>
+            <w:r>
+              <w:rPr>
+                <w:rFonts w:ascii="Times New Roman" w:eastAsia="SimSun" w:hAnsi="Times New Roman" w:cs="Times New Roman"/>
+                <w:sz w:val="24"/>
+                <w:szCs w:val="24"/>
+              </w:rPr>
+              <w:t>p</w:t>
+            </w:r>
+            <w:r>
+              <w:rPr>
+                <w:rFonts w:ascii="Times New Roman" w:eastAsia="SimSun" w:hAnsi="Times New Roman" w:cs="Times New Roman"/>
+                <w:sz w:val="24"/>
+                <w:szCs w:val="24"/>
+              </w:rPr>
+              <w:t>í</w:t>
+            </w:r>
+            <w:proofErr w:type="spellEnd"/>
+            <w:r>
+              <w:rPr>
+                <w:rFonts w:ascii="Times New Roman" w:eastAsia="SimSun" w:hAnsi="Times New Roman" w:cs="Times New Roman"/>
+                <w:sz w:val="24"/>
+                <w:szCs w:val="24"/>
+                <w:lang w:eastAsia="zh-CN"/>
+              </w:rPr>
+              <w:t xml:space="preserve"> leu’. </w:t>
             </w:r>
           </w:p>
         </w:tc>
@@ -207,8 +2227,135 @@
             <w:tcW w:w="8640" w:type="dxa"/>
           </w:tcPr>
           <w:p>
-            <w:r>
+            <w:pPr>
+              <w:rPr>
+                <w:rFonts w:ascii="Times New Roman" w:eastAsia="SimSun" w:hAnsi="Times New Roman" w:cs="Times New Roman"/>
+                <w:sz w:val="24"/>
+                <w:szCs w:val="24"/>
+                <w:lang w:eastAsia="zh-CN"/>
+              </w:rPr>
+            </w:pPr>
+            <w:r>
+              <w:rPr>
+                <w:rFonts w:ascii="Times New Roman" w:eastAsia="SimSun" w:hAnsi="Times New Roman" w:cs="Times New Roman"/>
+                <w:sz w:val="24"/>
+                <w:szCs w:val="24"/>
+              </w:rPr>
               <w:t xml:space="preserve">Ignominious, </w:t>
+            </w:r>
+            <w:r>
+              <w:rPr>
+                <w:rFonts w:ascii="Times New Roman" w:eastAsia="SimSun" w:hAnsi="Times New Roman" w:cs="Times New Roman"/>
+                <w:sz w:val="24"/>
+                <w:szCs w:val="24"/>
+                <w:lang w:eastAsia="zh-CN"/>
+              </w:rPr>
+              <w:t>勿</w:t>
+            </w:r>
+            <w:r>
+              <w:rPr>
+                <w:rFonts w:ascii="Times New Roman" w:eastAsia="SimSun" w:hAnsi="Times New Roman" w:cs="Times New Roman"/>
+                <w:sz w:val="24"/>
+                <w:szCs w:val="24"/>
+                <w:lang w:eastAsia="zh-CN"/>
+              </w:rPr>
+              <w:t>體</w:t>
+            </w:r>
+            <w:r>
+              <w:rPr>
+                <w:rFonts w:ascii="Times New Roman" w:eastAsia="SimSun" w:hAnsi="Times New Roman" w:cs="Times New Roman"/>
+                <w:sz w:val="24"/>
+                <w:szCs w:val="24"/>
+                <w:lang w:eastAsia="zh-CN"/>
+              </w:rPr>
+              <w:t>面</w:t>
+            </w:r>
+            <w:r>
+              <w:rPr>
+                <w:rFonts w:ascii="Times New Roman" w:eastAsia="SimSun" w:hAnsi="Times New Roman" w:cs="Times New Roman"/>
+                <w:sz w:val="24"/>
+                <w:szCs w:val="24"/>
+                <w:lang w:eastAsia="zh-CN"/>
+              </w:rPr>
+              <w:t>個</w:t>
+            </w:r>
+            <w:r>
+              <w:rPr>
+                <w:rFonts w:ascii="Times New Roman" w:eastAsia="SimSun" w:hAnsi="Times New Roman" w:cs="Times New Roman"/>
+                <w:sz w:val="24"/>
+                <w:szCs w:val="24"/>
+                <w:lang w:eastAsia="zh-CN"/>
+              </w:rPr>
+              <w:t>,</w:t>
+            </w:r>
+            <w:r>
+              <w:rPr>
+                <w:rFonts w:ascii="Times New Roman" w:eastAsia="SimSun" w:hAnsi="Times New Roman" w:cs="Times New Roman"/>
+                <w:sz w:val="24"/>
+                <w:szCs w:val="24"/>
+                <w:lang w:eastAsia="zh-CN"/>
+              </w:rPr>
+              <w:t xml:space="preserve"> </w:t>
+            </w:r>
+            <w:proofErr w:type="spellStart"/>
+            <w:r>
+              <w:rPr>
+                <w:rFonts w:ascii="Times New Roman" w:eastAsia="SimSun" w:hAnsi="Times New Roman" w:cs="Times New Roman"/>
+                <w:sz w:val="24"/>
+                <w:szCs w:val="24"/>
+                <w:lang w:eastAsia="zh-CN"/>
+              </w:rPr>
+              <w:t>veh</w:t>
+            </w:r>
+            <w:proofErr w:type="spellEnd"/>
+            <w:r>
+              <w:rPr>
+                <w:rFonts w:ascii="Times New Roman" w:eastAsia="SimSun" w:hAnsi="Times New Roman" w:cs="Times New Roman"/>
+                <w:sz w:val="24"/>
+                <w:szCs w:val="24"/>
+                <w:lang w:eastAsia="zh-CN"/>
+              </w:rPr>
+              <w:t xml:space="preserve"> ‘</w:t>
+            </w:r>
+            <w:proofErr w:type="spellStart"/>
+            <w:r>
+              <w:rPr>
+                <w:rFonts w:ascii="Times New Roman" w:eastAsia="SimSun" w:hAnsi="Times New Roman" w:cs="Times New Roman"/>
+                <w:sz w:val="24"/>
+                <w:szCs w:val="24"/>
+                <w:lang w:eastAsia="zh-CN"/>
+              </w:rPr>
+              <w:t>t’í</w:t>
+            </w:r>
+            <w:proofErr w:type="spellEnd"/>
+            <w:r>
+              <w:rPr>
+                <w:rFonts w:ascii="Times New Roman" w:eastAsia="SimSun" w:hAnsi="Times New Roman" w:cs="Times New Roman"/>
+                <w:sz w:val="24"/>
+                <w:szCs w:val="24"/>
+                <w:lang w:eastAsia="zh-CN"/>
+              </w:rPr>
+              <w:t xml:space="preserve"> mien’ </w:t>
+            </w:r>
+            <w:proofErr w:type="spellStart"/>
+            <w:r>
+              <w:rPr>
+                <w:rFonts w:ascii="Times New Roman" w:eastAsia="SimSun" w:hAnsi="Times New Roman" w:cs="Times New Roman"/>
+                <w:sz w:val="24"/>
+                <w:szCs w:val="24"/>
+                <w:lang w:eastAsia="zh-CN"/>
+              </w:rPr>
+              <w:t>kú</w:t>
+            </w:r>
+            <w:proofErr w:type="spellEnd"/>
+            <w:r>
+              <w:rPr>
+                <w:rFonts w:ascii="Times New Roman" w:eastAsia="SimSun" w:hAnsi="Times New Roman" w:cs="Times New Roman"/>
+                <w:sz w:val="24"/>
+                <w:szCs w:val="24"/>
+                <w:lang w:eastAsia="zh-CN"/>
+              </w:rPr>
+              <w:t xml:space="preserve">’. </w:t>
             </w:r>
           </w:p>
         </w:tc>
@@ -219,8 +2366,166 @@
             <w:tcW w:w="8640" w:type="dxa"/>
           </w:tcPr>
           <w:p>
-            <w:r>
+            <w:pPr>
+              <w:rPr>
+                <w:rFonts w:ascii="Times New Roman" w:eastAsia="SimSun" w:hAnsi="Times New Roman" w:cs="Times New Roman"/>
+                <w:sz w:val="24"/>
+                <w:szCs w:val="24"/>
+                <w:lang w:eastAsia="zh-CN"/>
+              </w:rPr>
+            </w:pPr>
+            <w:proofErr w:type="gramStart"/>
+            <w:r>
+              <w:rPr>
+                <w:rFonts w:ascii="Times New Roman" w:eastAsia="SimSun" w:hAnsi="Times New Roman" w:cs="Times New Roman"/>
+                <w:sz w:val="24"/>
+                <w:szCs w:val="24"/>
+              </w:rPr>
               <w:t xml:space="preserve">Ignominy, </w:t>
+            </w:r>
+            <w:r>
+              <w:rPr>
+                <w:rFonts w:ascii="Times New Roman" w:eastAsia="SimSun" w:hAnsi="Times New Roman" w:cs="Times New Roman"/>
+                <w:sz w:val="24"/>
+                <w:szCs w:val="24"/>
+                <w:lang w:eastAsia="zh-CN"/>
+              </w:rPr>
+              <w:t xml:space="preserve"> </w:t>
+            </w:r>
+            <w:r>
+              <w:rPr>
+                <w:rFonts w:ascii="Times New Roman" w:eastAsia="SimSun" w:hAnsi="Times New Roman" w:cs="Times New Roman"/>
+                <w:sz w:val="24"/>
+                <w:szCs w:val="24"/>
+                <w:lang w:eastAsia="zh-CN"/>
+              </w:rPr>
+              <w:t>羞辱</w:t>
+            </w:r>
+            <w:proofErr w:type="gramEnd"/>
+            <w:r>
+              <w:rPr>
+                <w:rFonts w:ascii="Times New Roman" w:eastAsia="SimSun" w:hAnsi="Times New Roman" w:cs="Times New Roman"/>
+                <w:sz w:val="24"/>
+                <w:szCs w:val="24"/>
+                <w:lang w:eastAsia="zh-CN"/>
+              </w:rPr>
+              <w:t xml:space="preserve">, </w:t>
+            </w:r>
+            <w:proofErr w:type="spellStart"/>
+            <w:r>
+              <w:rPr>
+                <w:rFonts w:ascii="Times New Roman" w:eastAsia="SimSun" w:hAnsi="Times New Roman" w:cs="Times New Roman"/>
+                <w:sz w:val="24"/>
+                <w:szCs w:val="24"/>
+                <w:lang w:eastAsia="zh-CN"/>
+              </w:rPr>
+              <w:t>sieu</w:t>
+            </w:r>
+            <w:proofErr w:type="spellEnd"/>
+            <w:r>
+              <w:rPr>
+                <w:rFonts w:ascii="Times New Roman" w:eastAsia="SimSun" w:hAnsi="Times New Roman" w:cs="Times New Roman"/>
+                <w:sz w:val="24"/>
+                <w:szCs w:val="24"/>
+                <w:lang w:eastAsia="zh-CN"/>
+              </w:rPr>
+              <w:t xml:space="preserve"> </w:t>
+            </w:r>
+            <w:proofErr w:type="spellStart"/>
+            <w:r>
+              <w:rPr>
+                <w:rFonts w:ascii="Times New Roman" w:eastAsia="SimSun" w:hAnsi="Times New Roman" w:cs="Times New Roman"/>
+                <w:sz w:val="24"/>
+                <w:szCs w:val="24"/>
+                <w:lang w:eastAsia="zh-CN"/>
+              </w:rPr>
+              <w:t>zóh</w:t>
+            </w:r>
+            <w:proofErr w:type="spellEnd"/>
+            <w:r>
+              <w:rPr>
+                <w:rFonts w:ascii="Times New Roman" w:eastAsia="SimSun" w:hAnsi="Times New Roman" w:cs="Times New Roman"/>
+                <w:sz w:val="24"/>
+                <w:szCs w:val="24"/>
+                <w:lang w:eastAsia="zh-CN"/>
+              </w:rPr>
+              <w:t xml:space="preserve"> ,</w:t>
+            </w:r>
+            <w:r>
+              <w:rPr>
+                <w:rFonts w:ascii="Times New Roman" w:eastAsia="SimSun" w:hAnsi="Times New Roman" w:cs="Times New Roman"/>
+                <w:sz w:val="24"/>
+                <w:szCs w:val="24"/>
+                <w:lang w:eastAsia="zh-CN"/>
+              </w:rPr>
+              <w:t xml:space="preserve"> </w:t>
+            </w:r>
+            <w:r>
+              <w:rPr>
+                <w:rFonts w:ascii="Times New Roman" w:eastAsia="SimSun" w:hAnsi="Times New Roman" w:cs="Times New Roman"/>
+                <w:sz w:val="24"/>
+                <w:szCs w:val="24"/>
+                <w:lang w:eastAsia="zh-CN"/>
+              </w:rPr>
+              <w:t>羞耻</w:t>
+            </w:r>
+            <w:r>
+              <w:rPr>
+                <w:rFonts w:ascii="Times New Roman" w:eastAsia="SimSun" w:hAnsi="Times New Roman" w:cs="Times New Roman"/>
+                <w:sz w:val="24"/>
+                <w:szCs w:val="24"/>
+                <w:lang w:eastAsia="zh-CN"/>
+              </w:rPr>
+              <w:t xml:space="preserve">, </w:t>
+            </w:r>
+            <w:r>
+              <w:rPr>
+                <w:rFonts w:ascii="Times New Roman" w:eastAsia="SimSun" w:hAnsi="Times New Roman" w:cs="Times New Roman"/>
+                <w:sz w:val="24"/>
+                <w:szCs w:val="24"/>
+                <w:lang w:eastAsia="zh-CN"/>
+              </w:rPr>
+              <w:t xml:space="preserve"> </w:t>
+            </w:r>
+            <w:proofErr w:type="spellStart"/>
+            <w:r>
+              <w:rPr>
+                <w:rFonts w:ascii="Times New Roman" w:eastAsia="SimSun" w:hAnsi="Times New Roman" w:cs="Times New Roman"/>
+                <w:sz w:val="24"/>
+                <w:szCs w:val="24"/>
+                <w:lang w:eastAsia="zh-CN"/>
+              </w:rPr>
+              <w:t>sieu</w:t>
+            </w:r>
+            <w:proofErr w:type="spellEnd"/>
+            <w:r>
+              <w:rPr>
+                <w:rFonts w:ascii="Times New Roman" w:eastAsia="SimSun" w:hAnsi="Times New Roman" w:cs="Times New Roman"/>
+                <w:sz w:val="24"/>
+                <w:szCs w:val="24"/>
+                <w:lang w:eastAsia="zh-CN"/>
+              </w:rPr>
+              <w:t xml:space="preserve"> ‘</w:t>
+            </w:r>
+            <w:proofErr w:type="spellStart"/>
+            <w:r>
+              <w:rPr>
+                <w:rFonts w:ascii="Times New Roman" w:eastAsia="SimSun" w:hAnsi="Times New Roman" w:cs="Times New Roman"/>
+                <w:sz w:val="24"/>
+                <w:szCs w:val="24"/>
+                <w:lang w:eastAsia="zh-CN"/>
+              </w:rPr>
+              <w:t>t’sz</w:t>
+            </w:r>
+            <w:proofErr w:type="spellEnd"/>
+            <w:r>
+              <w:rPr>
+                <w:rFonts w:ascii="Times New Roman" w:eastAsia="SimSun" w:hAnsi="Times New Roman" w:cs="Times New Roman"/>
+                <w:sz w:val="24"/>
+                <w:szCs w:val="24"/>
+                <w:lang w:eastAsia="zh-CN"/>
+              </w:rPr>
+              <w:t xml:space="preserve">. </w:t>
             </w:r>
           </w:p>
         </w:tc>
@@ -230,35 +2535,27 @@
           <w:tcPr>
             <w:tcW w:w="8640" w:type="dxa"/>
           </w:tcPr>
-          <w:p/>
-        </w:tc>
-      </w:tr>
-      <w:tr>
-        <w:tc>
-          <w:tcPr>
-            <w:tcW w:w="8640" w:type="dxa"/>
-          </w:tcPr>
-          <w:p/>
-        </w:tc>
-      </w:tr>
-      <w:tr>
-        <w:tc>
-          <w:tcPr>
-            <w:tcW w:w="8640" w:type="dxa"/>
-          </w:tcPr>
-          <w:p/>
-        </w:tc>
-      </w:tr>
-      <w:tr>
-        <w:tc>
-          <w:tcPr>
-            <w:tcW w:w="8640" w:type="dxa"/>
-          </w:tcPr>
-          <w:p/>
+          <w:p>
+            <w:pPr>
+              <w:rPr>
+                <w:rFonts w:ascii="Times New Roman" w:eastAsia="SimSun" w:hAnsi="Times New Roman" w:cs="Times New Roman"/>
+                <w:sz w:val="24"/>
+                <w:szCs w:val="24"/>
+              </w:rPr>
+            </w:pPr>
+          </w:p>
         </w:tc>
       </w:tr>
     </w:tbl>
-    <w:p/>
+    <w:p>
+      <w:pPr>
+        <w:rPr>
+          <w:rFonts w:ascii="Times New Roman" w:eastAsia="SimSun" w:hAnsi="Times New Roman" w:cs="Times New Roman"/>
+          <w:sz w:val="24"/>
+          <w:szCs w:val="24"/>
+        </w:rPr>
+      </w:pPr>
+    </w:p>
     <w:sectPr>
       <w:pgSz w:w="12240" w:h="15840"/>
       <w:pgMar w:top="1440" w:right="1800" w:bottom="1440" w:left="1800" w:header="720" w:footer="720" w:gutter="0"/>
@@ -1075,7 +3372,6 @@
   <w:style w:type="character" w:default="1" w:styleId="DefaultParagraphFont">
     <w:name w:val="Default Paragraph Font"/>
     <w:uiPriority w:val="1"/>
-    <w:semiHidden/>
     <w:unhideWhenUsed/>
   </w:style>
   <w:style w:type="table" w:default="1" w:styleId="TableNormal">

</xml_diff>